<commit_message>
version with alternate GSEA on gata3 and logcpm
</commit_message>
<xml_diff>
--- a/BNCLetter.docx
+++ b/BNCLetter.docx
@@ -93,6 +93,348 @@
       <w:r>
         <w:t>First of all, BNC’s own estimates of cell cycle-induced variability (R^2 from one-way ANOVA on cell cycle using log expression, results partially shown in supplemental figure 4b/4d), broadly agree with our deviance estimates. When we reproduced BNC’s “gold-standard” ANOVA, we found the variability attributable to cell cycle in the 8949 unranked genes ranges from 3%-15%, (median-90th percentile gene), and 8%-26% in the 622 ranked genes. The reader is left to judge whether these figures warrant the claim that “that the cell cycle explains substantial proportions of the variability.”</w:t>
       </w:r>
+    </w:p>
+    <w:p>
+      <w:pPr>
+        <w:pStyle w:val="normal0"/>
+      </w:pPr>
+      <w:r>
+        <w:t xml:space="preserve"> </w:t>
+      </w:r>
+    </w:p>
+    <w:p>
+      <w:pPr>
+        <w:pStyle w:val="normal0"/>
+      </w:pPr>
+      <w:r>
+        <w:t>We conjectured that the latent factor estimated via “</w:t>
+      </w:r>
+      <w:proofErr w:type="spellStart"/>
+      <w:r>
+        <w:t>scLVM</w:t>
+      </w:r>
+      <w:proofErr w:type="spellEnd"/>
+      <w:r>
+        <w:t xml:space="preserve">” would track the largest sources of variability in the data. It was unclear from the ANOVA if cell cycle would be the largest factor; therefore we sought other explanatory factors in the </w:t>
+      </w:r>
+      <w:proofErr w:type="spellStart"/>
+      <w:r>
+        <w:t>mESC</w:t>
+      </w:r>
+      <w:proofErr w:type="spellEnd"/>
+      <w:r>
+        <w:t xml:space="preserve"> and mouse T-cell data sets.  When we considered ordinary principal component analysis, we found, in both experiments, that the first principal component (PC1), simply tracks the </w:t>
+      </w:r>
+      <w:r>
+        <w:rPr>
+          <w:i/>
+        </w:rPr>
+        <w:t>geometric library size</w:t>
+      </w:r>
+      <w:r>
+        <w:t xml:space="preserve"> (R^2 &gt; .99)  – the sum of log expression values over all genes in a cell.  PC1/geometric size explains 9% and 29% of expression variance in </w:t>
+      </w:r>
+      <w:proofErr w:type="spellStart"/>
+      <w:r>
+        <w:t>mESC</w:t>
+      </w:r>
+      <w:proofErr w:type="spellEnd"/>
+      <w:r>
+        <w:t xml:space="preserve"> and T-cells, respectively.  </w:t>
+      </w:r>
+    </w:p>
+    <w:p>
+      <w:pPr>
+        <w:pStyle w:val="normal0"/>
+      </w:pPr>
+    </w:p>
+    <w:p>
+      <w:pPr>
+        <w:pStyle w:val="normal0"/>
+      </w:pPr>
+      <w:r>
+        <w:t xml:space="preserve">It is unsurprising that geometric library size tracks the leading principal component, given that BNC rely on external spike-ins to account for unwanted technical variation in library preparation and sequencing depth. Normalization based solely on spike-ins assumes that technical variation affects the spike-ins in the same way as it affects endogenous transcript, and that this effect is constant for all genes and read counts.  Other authors have found these assumptions difficult to </w:t>
+      </w:r>
+      <w:r>
+        <w:lastRenderedPageBreak/>
+        <w:t xml:space="preserve">verify.  </w:t>
+      </w:r>
+      <w:proofErr w:type="gramStart"/>
+      <w:r>
+        <w:t xml:space="preserve">A recent paper by </w:t>
+      </w:r>
+      <w:proofErr w:type="spellStart"/>
+      <w:r>
+        <w:t>Risso</w:t>
+      </w:r>
+      <w:proofErr w:type="spellEnd"/>
+      <w:r>
+        <w:t xml:space="preserve"> et al</w:t>
+      </w:r>
+      <w:r>
+        <w:rPr>
+          <w:vertAlign w:val="superscript"/>
+        </w:rPr>
+        <w:footnoteReference w:id="2"/>
+      </w:r>
+      <w:r>
+        <w:t>.</w:t>
+      </w:r>
+      <w:proofErr w:type="gramEnd"/>
+      <w:r>
+        <w:t xml:space="preserve"> </w:t>
+      </w:r>
+      <w:proofErr w:type="gramStart"/>
+      <w:r>
+        <w:t>reports</w:t>
+      </w:r>
+      <w:proofErr w:type="gramEnd"/>
+      <w:r>
+        <w:t xml:space="preserve"> poor performance of ERCC spike-ins: “Unfortunately, given the troubling behavior of the ERCC spike-ins in our two data sets (Fig. 4), global-scaling normalization factors based on these were unrealistic and led to poorly normalized counts.”</w:t>
+      </w:r>
+    </w:p>
+    <w:p>
+      <w:pPr>
+        <w:pStyle w:val="normal0"/>
+      </w:pPr>
+    </w:p>
+    <w:p>
+      <w:pPr>
+        <w:pStyle w:val="normal0"/>
+      </w:pPr>
+      <w:r>
+        <w:t xml:space="preserve">Since the </w:t>
+      </w:r>
+      <w:proofErr w:type="spellStart"/>
+      <w:r>
+        <w:t>scLVM</w:t>
+      </w:r>
+      <w:proofErr w:type="spellEnd"/>
+      <w:r>
+        <w:t xml:space="preserve"> latent factor estimation is tantamount to regularized factor analysis, it comes as no surprise that the </w:t>
+      </w:r>
+      <w:proofErr w:type="spellStart"/>
+      <w:r>
+        <w:t>scLVM</w:t>
+      </w:r>
+      <w:proofErr w:type="spellEnd"/>
+      <w:r>
+        <w:t xml:space="preserve"> factor proxies geometric size (R^2=</w:t>
+      </w:r>
+      <w:proofErr w:type="gramStart"/>
+      <w:r>
+        <w:t>.92</w:t>
+      </w:r>
+      <w:proofErr w:type="gramEnd"/>
+      <w:r>
+        <w:t xml:space="preserve">, both experiments). Although the geometric size does vary by cell cycle in the </w:t>
+      </w:r>
+      <w:proofErr w:type="spellStart"/>
+      <w:r>
+        <w:t>mESC</w:t>
+      </w:r>
+      <w:proofErr w:type="spellEnd"/>
+      <w:r>
+        <w:t xml:space="preserve"> experiment, cell cycle only explains 53% of the variance in geometric size and 64% of the variance in the </w:t>
+      </w:r>
+      <w:proofErr w:type="spellStart"/>
+      <w:r>
+        <w:t>scLVM</w:t>
+      </w:r>
+      <w:proofErr w:type="spellEnd"/>
+      <w:r>
+        <w:t xml:space="preserve"> factor.  We therefore conclude that the latent factor estimated by </w:t>
+      </w:r>
+      <w:proofErr w:type="spellStart"/>
+      <w:r>
+        <w:t>scLVM</w:t>
+      </w:r>
+      <w:proofErr w:type="spellEnd"/>
+      <w:r>
+        <w:t xml:space="preserve"> captures almost as much technical variability, available via principal component analysis, as it does cell-cycle variability.  Adjustment for technical variability using regression has a long record of successful application in gene expression experiments</w:t>
+      </w:r>
+      <w:r>
+        <w:rPr>
+          <w:vertAlign w:val="superscript"/>
+        </w:rPr>
+        <w:t>2</w:t>
+      </w:r>
+      <w:r>
+        <w:rPr>
+          <w:vertAlign w:val="superscript"/>
+        </w:rPr>
+        <w:footnoteReference w:id="3"/>
+      </w:r>
+      <w:r>
+        <w:rPr>
+          <w:vertAlign w:val="superscript"/>
+        </w:rPr>
+        <w:footnoteReference w:id="4"/>
+      </w:r>
+      <w:r>
+        <w:t xml:space="preserve">, however we found it unfortunate that BNC did not offer any discussion on the benefits the </w:t>
+      </w:r>
+      <w:proofErr w:type="spellStart"/>
+      <w:r>
+        <w:t>scLVM</w:t>
+      </w:r>
+      <w:proofErr w:type="spellEnd"/>
+      <w:r>
+        <w:t xml:space="preserve"> method might offer compared to previously described approaches.</w:t>
+      </w:r>
+    </w:p>
+    <w:p>
+      <w:pPr>
+        <w:pStyle w:val="normal0"/>
+      </w:pPr>
+    </w:p>
+    <w:p>
+      <w:pPr>
+        <w:pStyle w:val="normal0"/>
+      </w:pPr>
+      <w:r>
+        <w:t xml:space="preserve">To further elucidate the effect of the </w:t>
+      </w:r>
+      <w:proofErr w:type="spellStart"/>
+      <w:r>
+        <w:t>scLVM</w:t>
+      </w:r>
+      <w:proofErr w:type="spellEnd"/>
+      <w:r>
+        <w:t xml:space="preserve"> normalization, we explored the two clusters identified in the corrected </w:t>
+      </w:r>
+      <w:proofErr w:type="spellStart"/>
+      <w:r>
+        <w:t>Tcell</w:t>
+      </w:r>
+      <w:proofErr w:type="spellEnd"/>
+      <w:r>
+        <w:t xml:space="preserve"> data, wherein the component of expression </w:t>
+      </w:r>
+      <w:r>
+        <w:t xml:space="preserve">that </w:t>
+      </w:r>
+      <w:proofErr w:type="spellStart"/>
+      <w:r>
+        <w:t>scLVM</w:t>
+      </w:r>
+      <w:proofErr w:type="spellEnd"/>
+      <w:r>
+        <w:t xml:space="preserve"> ascribes</w:t>
+      </w:r>
+      <w:r>
+        <w:t xml:space="preserve"> to cell cycle has been subtracted.  We considered gene set enrichment analysis (GSEA) comparing the two clusters BNC identified (corresponding roughly to corrected expression levels of the differentiation factor GATA3). </w:t>
+      </w:r>
+      <w:r>
+        <w:t xml:space="preserve">Despite </w:t>
+      </w:r>
+      <w:r>
+        <w:t xml:space="preserve">the expectation that the corrected data would not exhibit cell cycle differences, the top modules identified were: Mitotic </w:t>
+      </w:r>
+      <w:proofErr w:type="spellStart"/>
+      <w:r>
+        <w:t>Prometaphase</w:t>
+      </w:r>
+      <w:proofErr w:type="spellEnd"/>
+      <w:r>
+        <w:t xml:space="preserve">, E2F Mediated Regulation of DNA Replication, Deposition of New CENPA Containing Nucleosomes at the Centromere, G2/M Checkpoints, G1/S Specific Transcription and Cell Cycle (all FDR q &lt; .1%). </w:t>
+      </w:r>
+    </w:p>
+    <w:p>
+      <w:pPr>
+        <w:pStyle w:val="normal0"/>
+      </w:pPr>
+    </w:p>
+    <w:p>
+      <w:pPr>
+        <w:pStyle w:val="normal0"/>
+      </w:pPr>
+      <w:r>
+        <w:t>On the other hand</w:t>
+      </w:r>
+      <w:r>
+        <w:t>, when we considered a GSEA o</w:t>
+      </w:r>
+      <w:r>
+        <w:t xml:space="preserve">n GATA3 expression using </w:t>
+      </w:r>
+      <w:r>
+        <w:t>uncorrected</w:t>
+      </w:r>
+      <w:r>
+        <w:t xml:space="preserve"> relative expression </w:t>
+      </w:r>
+      <w:r>
+        <w:t xml:space="preserve">values </w:t>
+      </w:r>
+      <w:r>
+        <w:t>(</w:t>
+      </w:r>
+      <w:r>
+        <w:t xml:space="preserve">log counts per million), then the top </w:t>
+      </w:r>
+      <w:r>
+        <w:t>GSEA</w:t>
+      </w:r>
+      <w:r>
+        <w:t xml:space="preserve"> modules are</w:t>
+      </w:r>
+      <w:r>
+        <w:t>:</w:t>
+      </w:r>
+      <w:r>
+        <w:t xml:space="preserve"> </w:t>
+      </w:r>
+      <w:proofErr w:type="spellStart"/>
+      <w:r>
+        <w:t>Downregulation</w:t>
+      </w:r>
+      <w:proofErr w:type="spellEnd"/>
+      <w:r>
+        <w:t xml:space="preserve"> Of Erbb2/ Erbb3 Signaling, Transferrin Endocytosis and Recycling, Latent Infection with Mycobacterium Tuberculosis, and Beta </w:t>
+      </w:r>
+      <w:proofErr w:type="spellStart"/>
+      <w:r>
+        <w:t>Defensins</w:t>
+      </w:r>
+      <w:proofErr w:type="spellEnd"/>
+      <w:r>
+        <w:t xml:space="preserve">, although none are FDR significant.  </w:t>
+      </w:r>
+      <w:r>
+        <w:t xml:space="preserve">This suggests </w:t>
+      </w:r>
+      <w:r>
+        <w:rPr>
+          <w:i/>
+        </w:rPr>
+        <w:t xml:space="preserve">in </w:t>
+      </w:r>
+      <w:proofErr w:type="spellStart"/>
+      <w:r>
+        <w:rPr>
+          <w:i/>
+        </w:rPr>
+        <w:t>silico</w:t>
+      </w:r>
+      <w:proofErr w:type="spellEnd"/>
+      <w:r>
+        <w:t xml:space="preserve"> adjustment for cell cycle should be used with caution, and that direct measurement via </w:t>
+      </w:r>
+      <w:proofErr w:type="spellStart"/>
+      <w:r>
+        <w:t>Horsch</w:t>
+      </w:r>
+      <w:proofErr w:type="spellEnd"/>
+      <w:r>
+        <w:t xml:space="preserve"> staining could be more appropriate for investigators who </w:t>
+      </w:r>
+      <w:r>
+        <w:t>require cell cycle as a covariate</w:t>
+      </w:r>
+      <w:r>
+        <w:t>.</w:t>
+      </w:r>
       <w:bookmarkStart w:id="0" w:name="_GoBack"/>
       <w:bookmarkEnd w:id="0"/>
     </w:p>
@@ -109,304 +451,25 @@
         <w:pStyle w:val="normal0"/>
       </w:pPr>
       <w:r>
-        <w:t>We conjectured that the latent factor estimated via “</w:t>
-      </w:r>
-      <w:proofErr w:type="spellStart"/>
-      <w:r>
-        <w:t>scLVM</w:t>
-      </w:r>
-      <w:proofErr w:type="spellEnd"/>
-      <w:r>
-        <w:t xml:space="preserve">” would track the largest sources of variability in the data. It was unclear from the ANOVA if cell cycle would be the largest factor; therefore we sought other explanatory factors in the </w:t>
-      </w:r>
-      <w:proofErr w:type="spellStart"/>
-      <w:r>
-        <w:t>mESC</w:t>
-      </w:r>
-      <w:proofErr w:type="spellEnd"/>
-      <w:r>
-        <w:t xml:space="preserve"> and mouse T-cell data sets.  When we considered ordinary principal component analysis, we found, in both experiments, that the first principal component (PC1), simply tracks the </w:t>
-      </w:r>
-      <w:r>
-        <w:rPr>
-          <w:i/>
-        </w:rPr>
-        <w:t>geometric library size</w:t>
-      </w:r>
-      <w:r>
-        <w:t xml:space="preserve"> (R^2 &gt; .99)  – the sum of log expression values over all genes in a cell.  PC1/geometric size explains 9% and 29% of expression variance in </w:t>
-      </w:r>
-      <w:proofErr w:type="spellStart"/>
-      <w:r>
-        <w:t>mESC</w:t>
-      </w:r>
-      <w:proofErr w:type="spellEnd"/>
-      <w:r>
-        <w:t xml:space="preserve"> and T-cells, respectively.  </w:t>
-      </w:r>
-    </w:p>
-    <w:p>
-      <w:pPr>
-        <w:pStyle w:val="normal0"/>
-      </w:pPr>
-    </w:p>
-    <w:p>
-      <w:pPr>
-        <w:pStyle w:val="normal0"/>
-      </w:pPr>
-      <w:r>
-        <w:t xml:space="preserve">It is unsurprising that geometric library size tracks the leading principal component, given that BNC rely on external spike-ins to account for unwanted technical variation in library preparation and sequencing depth. Normalization based solely on spike-ins assumes that technical variation affects the spike-ins in the same way as it affects endogenous transcript, and that this effect is constant for all genes and read counts.  Other authors have found these assumptions difficult to </w:t>
+        <w:t xml:space="preserve">In conclusion, based on BNC’s gold standard calculations, cell cycle comprises less than 7% of the variance in the typical (median) gene.  Normalization factors, in particular the sum of log-expression – the geometric size – </w:t>
+      </w:r>
+      <w:r>
+        <w:t xml:space="preserve">better explain the variability, and that caution is warranted when using absolute RNA quantitation from single cell </w:t>
+      </w:r>
+      <w:proofErr w:type="spellStart"/>
+      <w:r>
+        <w:t>RNAseq</w:t>
+      </w:r>
+      <w:proofErr w:type="spellEnd"/>
+      <w:r>
+        <w:t xml:space="preserve">.  </w:t>
+      </w:r>
+      <w:r>
+        <w:t xml:space="preserve">It would be of interest to see </w:t>
       </w:r>
       <w:r>
         <w:lastRenderedPageBreak/>
-        <w:t xml:space="preserve">verify.  </w:t>
-      </w:r>
-      <w:proofErr w:type="gramStart"/>
-      <w:r>
-        <w:t xml:space="preserve">A recent paper by </w:t>
-      </w:r>
-      <w:proofErr w:type="spellStart"/>
-      <w:r>
-        <w:t>Risso</w:t>
-      </w:r>
-      <w:proofErr w:type="spellEnd"/>
-      <w:r>
-        <w:t xml:space="preserve"> et al</w:t>
-      </w:r>
-      <w:r>
-        <w:rPr>
-          <w:vertAlign w:val="superscript"/>
-        </w:rPr>
-        <w:footnoteReference w:id="2"/>
-      </w:r>
-      <w:r>
-        <w:t>.</w:t>
-      </w:r>
-      <w:proofErr w:type="gramEnd"/>
-      <w:r>
-        <w:t xml:space="preserve"> </w:t>
-      </w:r>
-      <w:proofErr w:type="gramStart"/>
-      <w:r>
-        <w:t>reports</w:t>
-      </w:r>
-      <w:proofErr w:type="gramEnd"/>
-      <w:r>
-        <w:t xml:space="preserve"> poor performance of ERCC spike-ins: “Unfortunately, given the troubling behavior of the ERCC spike-ins in our two data sets (Fig. 4), global-scaling normalization factors based on these were unrealistic and led to poorly normalized counts.”</w:t>
-      </w:r>
-    </w:p>
-    <w:p>
-      <w:pPr>
-        <w:pStyle w:val="normal0"/>
-      </w:pPr>
-    </w:p>
-    <w:p>
-      <w:pPr>
-        <w:pStyle w:val="normal0"/>
-      </w:pPr>
-      <w:r>
-        <w:t xml:space="preserve">Since the </w:t>
-      </w:r>
-      <w:proofErr w:type="spellStart"/>
-      <w:r>
-        <w:t>scLVM</w:t>
-      </w:r>
-      <w:proofErr w:type="spellEnd"/>
-      <w:r>
-        <w:t xml:space="preserve"> latent factor estimation is tantamount to regularized factor analysis, it comes as no surprise that the </w:t>
-      </w:r>
-      <w:proofErr w:type="spellStart"/>
-      <w:r>
-        <w:t>scLVM</w:t>
-      </w:r>
-      <w:proofErr w:type="spellEnd"/>
-      <w:r>
-        <w:t xml:space="preserve"> factor proxies geometric size (R^2=</w:t>
-      </w:r>
-      <w:proofErr w:type="gramStart"/>
-      <w:r>
-        <w:t>.92</w:t>
-      </w:r>
-      <w:proofErr w:type="gramEnd"/>
-      <w:r>
-        <w:t xml:space="preserve">, both experiments). Although the geometric size does vary by cell cycle in the </w:t>
-      </w:r>
-      <w:proofErr w:type="spellStart"/>
-      <w:r>
-        <w:t>mESC</w:t>
-      </w:r>
-      <w:proofErr w:type="spellEnd"/>
-      <w:r>
-        <w:t xml:space="preserve"> experiment, cell cycle only explains 53% of the variance in geometric size and 64% of the variance in the </w:t>
-      </w:r>
-      <w:proofErr w:type="spellStart"/>
-      <w:r>
-        <w:t>scLVM</w:t>
-      </w:r>
-      <w:proofErr w:type="spellEnd"/>
-      <w:r>
-        <w:t xml:space="preserve"> factor.  We therefore conclude that the latent factor estimated by </w:t>
-      </w:r>
-      <w:proofErr w:type="spellStart"/>
-      <w:r>
-        <w:t>scLVM</w:t>
-      </w:r>
-      <w:proofErr w:type="spellEnd"/>
-      <w:r>
-        <w:t xml:space="preserve"> captures almost as much technical variability, available via principal component analysis, as it does cell-cycle variability.  Adjustment for technical variability using regression has a long record of successful application in gene expression experiments</w:t>
-      </w:r>
-      <w:r>
-        <w:rPr>
-          <w:vertAlign w:val="superscript"/>
-        </w:rPr>
-        <w:t>2</w:t>
-      </w:r>
-      <w:r>
-        <w:rPr>
-          <w:vertAlign w:val="superscript"/>
-        </w:rPr>
-        <w:footnoteReference w:id="3"/>
-      </w:r>
-      <w:r>
-        <w:rPr>
-          <w:vertAlign w:val="superscript"/>
-        </w:rPr>
-        <w:footnoteReference w:id="4"/>
-      </w:r>
-      <w:r>
-        <w:t xml:space="preserve">, however we found it unfortunate that BNC did not offer any discussion on the benefits the </w:t>
-      </w:r>
-      <w:proofErr w:type="spellStart"/>
-      <w:r>
-        <w:t>scLVM</w:t>
-      </w:r>
-      <w:proofErr w:type="spellEnd"/>
-      <w:r>
-        <w:t xml:space="preserve"> method might offer compared to previously described approaches.</w:t>
-      </w:r>
-    </w:p>
-    <w:p>
-      <w:pPr>
-        <w:pStyle w:val="normal0"/>
-      </w:pPr>
-    </w:p>
-    <w:p>
-      <w:pPr>
-        <w:pStyle w:val="normal0"/>
-      </w:pPr>
-      <w:r>
-        <w:t xml:space="preserve">To further elucidate the effect of the </w:t>
-      </w:r>
-      <w:proofErr w:type="spellStart"/>
-      <w:r>
-        <w:t>scLVM</w:t>
-      </w:r>
-      <w:proofErr w:type="spellEnd"/>
-      <w:r>
-        <w:t xml:space="preserve"> normalization, we explored the two clusters identified in the corrected </w:t>
-      </w:r>
-      <w:proofErr w:type="spellStart"/>
-      <w:r>
-        <w:t>Tcell</w:t>
-      </w:r>
-      <w:proofErr w:type="spellEnd"/>
-      <w:r>
-        <w:t xml:space="preserve"> data, wherein the component of expression </w:t>
-      </w:r>
-      <w:r>
-        <w:t xml:space="preserve">that </w:t>
-      </w:r>
-      <w:proofErr w:type="spellStart"/>
-      <w:r>
-        <w:t>scLVM</w:t>
-      </w:r>
-      <w:proofErr w:type="spellEnd"/>
-      <w:r>
-        <w:t xml:space="preserve"> ascribes</w:t>
-      </w:r>
-      <w:r>
-        <w:t xml:space="preserve"> to cell cycle has been subtracted.  We considered gene set enrichment analysis (GSEA) comparing the two clusters BNC identified (corresponding roughly to corrected expression levels of the differentiation factor GATA3). </w:t>
-      </w:r>
-      <w:r>
-        <w:t xml:space="preserve">Despite </w:t>
-      </w:r>
-      <w:r>
-        <w:t xml:space="preserve">the expectation that the corrected data would not exhibit cell cycle differences, the top modules identified were: Mitotic </w:t>
-      </w:r>
-      <w:proofErr w:type="spellStart"/>
-      <w:r>
-        <w:t>Prometaphase</w:t>
-      </w:r>
-      <w:proofErr w:type="spellEnd"/>
-      <w:r>
-        <w:t xml:space="preserve">, E2F Mediated Regulation of DNA Replication, Deposition of New CENPA Containing Nucleosomes at the Centromere, G2/M Checkpoints, G1/S Specific Transcription and Cell Cycle (all FDR q &lt; .1%). </w:t>
-      </w:r>
-      <w:r>
-        <w:t xml:space="preserve"> </w:t>
-      </w:r>
-      <w:r>
-        <w:t xml:space="preserve">This suggests </w:t>
-      </w:r>
-      <w:r>
-        <w:rPr>
-          <w:i/>
-        </w:rPr>
-        <w:t xml:space="preserve">in </w:t>
-      </w:r>
-      <w:proofErr w:type="spellStart"/>
-      <w:r>
-        <w:rPr>
-          <w:i/>
-        </w:rPr>
-        <w:t>silico</w:t>
-      </w:r>
-      <w:proofErr w:type="spellEnd"/>
-      <w:r>
-        <w:t xml:space="preserve"> adjustment for cell cycle should be used with caution, and that direct measurement via </w:t>
-      </w:r>
-      <w:proofErr w:type="spellStart"/>
-      <w:r>
-        <w:t>Horsch</w:t>
-      </w:r>
-      <w:proofErr w:type="spellEnd"/>
-      <w:r>
-        <w:t xml:space="preserve"> staining could be more appropriate for investigators who </w:t>
-      </w:r>
-      <w:r>
-        <w:t>require cell cycle as a covariate</w:t>
-      </w:r>
-      <w:r>
-        <w:t>.</w:t>
-      </w:r>
-    </w:p>
-    <w:p>
-      <w:pPr>
-        <w:pStyle w:val="normal0"/>
-      </w:pPr>
-      <w:r>
-        <w:t xml:space="preserve"> </w:t>
-      </w:r>
-    </w:p>
-    <w:p>
-      <w:pPr>
-        <w:pStyle w:val="normal0"/>
-      </w:pPr>
-      <w:r>
-        <w:t xml:space="preserve">In conclusion, based on BNC’s gold standard calculations, cell cycle comprises less than 7% of the variance in the typical (median) gene.  Normalization factors, in particular the sum of log-expression – the geometric size – </w:t>
-      </w:r>
-      <w:r>
-        <w:t xml:space="preserve">better explain the variability, and that caution is warranted when using absolute RNA quantitation from single cell </w:t>
-      </w:r>
-      <w:proofErr w:type="spellStart"/>
-      <w:r>
-        <w:t>RNAseq</w:t>
-      </w:r>
-      <w:proofErr w:type="spellEnd"/>
-      <w:r>
-        <w:t xml:space="preserve">.  </w:t>
-      </w:r>
-      <w:r>
-        <w:t>It would be of interest to see what biological factors – besides cell cycle – are associated to the geometric size and how the efficiency of rate–limiting steps (</w:t>
+        <w:t>what biological factors – besides cell cycle – are associated to the geometric size and how the efficiency of rate–limiting steps (</w:t>
       </w:r>
       <w:proofErr w:type="spellStart"/>
       <w:r>

</xml_diff>

<commit_message>
Revert "version with alternate GSEA on gata3 and logcpm"
This reverts commit 12cfaa195d7289d604dcaf0424354cd860ce84d4.
</commit_message>
<xml_diff>
--- a/BNCLetter.docx
+++ b/BNCLetter.docx
@@ -93,6 +93,8 @@
       <w:r>
         <w:t>First of all, BNC’s own estimates of cell cycle-induced variability (R^2 from one-way ANOVA on cell cycle using log expression, results partially shown in supplemental figure 4b/4d), broadly agree with our deviance estimates. When we reproduced BNC’s “gold-standard” ANOVA, we found the variability attributable to cell cycle in the 8949 unranked genes ranges from 3%-15%, (median-90th percentile gene), and 8%-26% in the 622 ranked genes. The reader is left to judge whether these figures warrant the claim that “that the cell cycle explains substantial proportions of the variability.”</w:t>
       </w:r>
+      <w:bookmarkStart w:id="0" w:name="_GoBack"/>
+      <w:bookmarkEnd w:id="0"/>
     </w:p>
     <w:p>
       <w:pPr>
@@ -339,68 +341,9 @@
       <w:r>
         <w:t xml:space="preserve">, E2F Mediated Regulation of DNA Replication, Deposition of New CENPA Containing Nucleosomes at the Centromere, G2/M Checkpoints, G1/S Specific Transcription and Cell Cycle (all FDR q &lt; .1%). </w:t>
       </w:r>
-    </w:p>
-    <w:p>
-      <w:pPr>
-        <w:pStyle w:val="normal0"/>
-      </w:pPr>
-    </w:p>
-    <w:p>
-      <w:pPr>
-        <w:pStyle w:val="normal0"/>
-      </w:pPr>
-      <w:r>
-        <w:t>On the other hand</w:t>
-      </w:r>
-      <w:r>
-        <w:t>, when we considered a GSEA o</w:t>
-      </w:r>
-      <w:r>
-        <w:t xml:space="preserve">n GATA3 expression using </w:t>
-      </w:r>
-      <w:r>
-        <w:t>uncorrected</w:t>
-      </w:r>
-      <w:r>
-        <w:t xml:space="preserve"> relative expression </w:t>
-      </w:r>
-      <w:r>
-        <w:t xml:space="preserve">values </w:t>
-      </w:r>
-      <w:r>
-        <w:t>(</w:t>
-      </w:r>
-      <w:r>
-        <w:t xml:space="preserve">log counts per million), then the top </w:t>
-      </w:r>
-      <w:r>
-        <w:t>GSEA</w:t>
-      </w:r>
-      <w:r>
-        <w:t xml:space="preserve"> modules are</w:t>
-      </w:r>
-      <w:r>
-        <w:t>:</w:t>
-      </w:r>
       <w:r>
         <w:t xml:space="preserve"> </w:t>
       </w:r>
-      <w:proofErr w:type="spellStart"/>
-      <w:r>
-        <w:t>Downregulation</w:t>
-      </w:r>
-      <w:proofErr w:type="spellEnd"/>
-      <w:r>
-        <w:t xml:space="preserve"> Of Erbb2/ Erbb3 Signaling, Transferrin Endocytosis and Recycling, Latent Infection with Mycobacterium Tuberculosis, and Beta </w:t>
-      </w:r>
-      <w:proofErr w:type="spellStart"/>
-      <w:r>
-        <w:t>Defensins</w:t>
-      </w:r>
-      <w:proofErr w:type="spellEnd"/>
-      <w:r>
-        <w:t xml:space="preserve">, although none are FDR significant.  </w:t>
-      </w:r>
       <w:r>
         <w:t xml:space="preserve">This suggests </w:t>
       </w:r>
@@ -435,8 +378,6 @@
       <w:r>
         <w:t>.</w:t>
       </w:r>
-      <w:bookmarkStart w:id="0" w:name="_GoBack"/>
-      <w:bookmarkEnd w:id="0"/>
     </w:p>
     <w:p>
       <w:pPr>
@@ -465,11 +406,7 @@
         <w:t xml:space="preserve">.  </w:t>
       </w:r>
       <w:r>
-        <w:t xml:space="preserve">It would be of interest to see </w:t>
-      </w:r>
-      <w:r>
-        <w:lastRenderedPageBreak/>
-        <w:t>what biological factors – besides cell cycle – are associated to the geometric size and how the efficiency of rate–limiting steps (</w:t>
+        <w:t>It would be of interest to see what biological factors – besides cell cycle – are associated to the geometric size and how the efficiency of rate–limiting steps (</w:t>
       </w:r>
       <w:proofErr w:type="spellStart"/>
       <w:r>

</xml_diff>

<commit_message>
Added spaces around --
</commit_message>
<xml_diff>
--- a/BNCLetter.docx
+++ b/BNCLetter.docx
@@ -93,320 +93,335 @@
       <w:r>
         <w:t>First of all, BNC’s own estimates of cell cycle-induced variability (R^2 from one-way ANOVA on cell cycle using log expression, results partially shown in supplemental figure 4b/4d), broadly agree with our deviance estimates. When we reproduced BNC’s “gold-standard” ANOVA, we found the variability attributable to cell cycle in the 8949 unranked genes ranges from 3%-15%, (median-90th percentile gene), and 8%-26% in the 622 ranked genes. The reader is left to judge whether these figures warrant the claim that “that the cell cycle explains substantial proportions of the variability.”</w:t>
       </w:r>
+    </w:p>
+    <w:p>
+      <w:pPr>
+        <w:pStyle w:val="normal0"/>
+      </w:pPr>
+      <w:r>
+        <w:t xml:space="preserve"> </w:t>
+      </w:r>
+    </w:p>
+    <w:p>
+      <w:pPr>
+        <w:pStyle w:val="normal0"/>
+      </w:pPr>
+      <w:r>
+        <w:t>We conjectured that the latent factor estimated via “</w:t>
+      </w:r>
+      <w:proofErr w:type="spellStart"/>
+      <w:r>
+        <w:t>scLVM</w:t>
+      </w:r>
+      <w:proofErr w:type="spellEnd"/>
+      <w:r>
+        <w:t xml:space="preserve">” would track the largest sources of variability in the data. It was unclear from the ANOVA if cell cycle would be the largest factor; therefore we sought other explanatory factors in the </w:t>
+      </w:r>
+      <w:proofErr w:type="spellStart"/>
+      <w:r>
+        <w:t>mESC</w:t>
+      </w:r>
+      <w:proofErr w:type="spellEnd"/>
+      <w:r>
+        <w:t xml:space="preserve"> and mouse T-cell data sets.  When we considered ordinary principal component analysis, we found, in both experiments, that the first principal component (PC1), simply tracks the </w:t>
+      </w:r>
+      <w:r>
+        <w:rPr>
+          <w:i/>
+        </w:rPr>
+        <w:t>geometric library size</w:t>
+      </w:r>
+      <w:r>
+        <w:t xml:space="preserve"> (R^2 &gt; .99)  – the sum of log expression values over all genes in a cell.  PC1/geometric size explains 9% and 29% of expression variance in </w:t>
+      </w:r>
+      <w:proofErr w:type="spellStart"/>
+      <w:r>
+        <w:t>mESC</w:t>
+      </w:r>
+      <w:proofErr w:type="spellEnd"/>
+      <w:r>
+        <w:t xml:space="preserve"> and T-cells, respectively.  </w:t>
+      </w:r>
+    </w:p>
+    <w:p>
+      <w:pPr>
+        <w:pStyle w:val="normal0"/>
+      </w:pPr>
+    </w:p>
+    <w:p>
+      <w:pPr>
+        <w:pStyle w:val="normal0"/>
+      </w:pPr>
+      <w:r>
+        <w:t xml:space="preserve">It is unsurprising that geometric library size tracks the leading principal component, given that BNC rely on external spike-ins to account for unwanted technical variation in library preparation and sequencing depth. Normalization based solely on spike-ins assumes that technical variation affects the spike-ins in the same way as it affects endogenous transcript, and that this effect is constant for all genes and read counts.  Other authors have found these assumptions difficult to </w:t>
+      </w:r>
+      <w:r>
+        <w:lastRenderedPageBreak/>
+        <w:t xml:space="preserve">verify.  </w:t>
+      </w:r>
+      <w:proofErr w:type="gramStart"/>
+      <w:r>
+        <w:t xml:space="preserve">A recent paper by </w:t>
+      </w:r>
+      <w:proofErr w:type="spellStart"/>
+      <w:r>
+        <w:t>Risso</w:t>
+      </w:r>
+      <w:proofErr w:type="spellEnd"/>
+      <w:r>
+        <w:t xml:space="preserve"> et al</w:t>
+      </w:r>
+      <w:r>
+        <w:rPr>
+          <w:vertAlign w:val="superscript"/>
+        </w:rPr>
+        <w:footnoteReference w:id="2"/>
+      </w:r>
+      <w:r>
+        <w:t>.</w:t>
+      </w:r>
+      <w:proofErr w:type="gramEnd"/>
+      <w:r>
+        <w:t xml:space="preserve"> </w:t>
+      </w:r>
+      <w:proofErr w:type="gramStart"/>
+      <w:r>
+        <w:t>reports</w:t>
+      </w:r>
+      <w:proofErr w:type="gramEnd"/>
+      <w:r>
+        <w:t xml:space="preserve"> poor performance of ERCC spike-ins: “Unfortunately, given the troubling behavior of the ERCC spike-ins in our two data sets (Fig. 4), global-scaling normalization factors based on these were unrealistic and led to poorly normalized counts.”</w:t>
+      </w:r>
+    </w:p>
+    <w:p>
+      <w:pPr>
+        <w:pStyle w:val="normal0"/>
+      </w:pPr>
+    </w:p>
+    <w:p>
+      <w:pPr>
+        <w:pStyle w:val="normal0"/>
+      </w:pPr>
+      <w:r>
+        <w:t xml:space="preserve">Since the </w:t>
+      </w:r>
+      <w:proofErr w:type="spellStart"/>
+      <w:r>
+        <w:t>scLVM</w:t>
+      </w:r>
+      <w:proofErr w:type="spellEnd"/>
+      <w:r>
+        <w:t xml:space="preserve"> latent factor estimation is tantamount to regularized factor analysis, it comes as no surprise that the </w:t>
+      </w:r>
+      <w:proofErr w:type="spellStart"/>
+      <w:r>
+        <w:t>scLVM</w:t>
+      </w:r>
+      <w:proofErr w:type="spellEnd"/>
+      <w:r>
+        <w:t xml:space="preserve"> factor proxies geometric size (R^2=</w:t>
+      </w:r>
+      <w:proofErr w:type="gramStart"/>
+      <w:r>
+        <w:t>.92</w:t>
+      </w:r>
+      <w:proofErr w:type="gramEnd"/>
+      <w:r>
+        <w:t xml:space="preserve">, both experiments). Although the geometric size does vary by cell cycle in the </w:t>
+      </w:r>
+      <w:proofErr w:type="spellStart"/>
+      <w:r>
+        <w:t>mESC</w:t>
+      </w:r>
+      <w:proofErr w:type="spellEnd"/>
+      <w:r>
+        <w:t xml:space="preserve"> experiment, cell cycle only explains 53% of the variance in geometric size and 64% of the variance in the </w:t>
+      </w:r>
+      <w:proofErr w:type="spellStart"/>
+      <w:r>
+        <w:t>scLVM</w:t>
+      </w:r>
+      <w:proofErr w:type="spellEnd"/>
+      <w:r>
+        <w:t xml:space="preserve"> factor.  We therefore conclude that the latent factor estimated by </w:t>
+      </w:r>
+      <w:proofErr w:type="spellStart"/>
+      <w:r>
+        <w:t>scLVM</w:t>
+      </w:r>
+      <w:proofErr w:type="spellEnd"/>
+      <w:r>
+        <w:t xml:space="preserve"> captures alm</w:t>
+      </w:r>
       <w:bookmarkStart w:id="0" w:name="_GoBack"/>
       <w:bookmarkEnd w:id="0"/>
-    </w:p>
-    <w:p>
-      <w:pPr>
-        <w:pStyle w:val="normal0"/>
-      </w:pPr>
+      <w:r>
+        <w:t>ost as much technical variability, available via principal component analysis, as it does cell-cycle variability.  Adjustment for technical variability using regression has a long record of successful application in gene expression experiments</w:t>
+      </w:r>
+      <w:r>
+        <w:rPr>
+          <w:vertAlign w:val="superscript"/>
+        </w:rPr>
+        <w:t>2</w:t>
+      </w:r>
+      <w:r>
+        <w:rPr>
+          <w:vertAlign w:val="superscript"/>
+        </w:rPr>
+        <w:footnoteReference w:id="3"/>
+      </w:r>
+      <w:r>
+        <w:rPr>
+          <w:vertAlign w:val="superscript"/>
+        </w:rPr>
+        <w:footnoteReference w:id="4"/>
+      </w:r>
+      <w:r>
+        <w:t xml:space="preserve">, however we found it unfortunate that BNC did not offer any discussion on the benefits the </w:t>
+      </w:r>
+      <w:proofErr w:type="spellStart"/>
+      <w:r>
+        <w:t>scLVM</w:t>
+      </w:r>
+      <w:proofErr w:type="spellEnd"/>
+      <w:r>
+        <w:t xml:space="preserve"> method might offer compared to previously described approaches.</w:t>
+      </w:r>
+    </w:p>
+    <w:p>
+      <w:pPr>
+        <w:pStyle w:val="normal0"/>
+      </w:pPr>
+    </w:p>
+    <w:p>
+      <w:pPr>
+        <w:pStyle w:val="normal0"/>
+      </w:pPr>
+      <w:r>
+        <w:t xml:space="preserve">To further elucidate the effect of the </w:t>
+      </w:r>
+      <w:proofErr w:type="spellStart"/>
+      <w:r>
+        <w:t>scLVM</w:t>
+      </w:r>
+      <w:proofErr w:type="spellEnd"/>
+      <w:r>
+        <w:t xml:space="preserve"> normalization, we explored the two clusters identified in the corrected </w:t>
+      </w:r>
+      <w:proofErr w:type="spellStart"/>
+      <w:r>
+        <w:t>Tcell</w:t>
+      </w:r>
+      <w:proofErr w:type="spellEnd"/>
+      <w:r>
+        <w:t xml:space="preserve"> data, wherein the component of expression </w:t>
+      </w:r>
+      <w:r>
+        <w:t xml:space="preserve">that </w:t>
+      </w:r>
+      <w:proofErr w:type="spellStart"/>
+      <w:r>
+        <w:t>scLVM</w:t>
+      </w:r>
+      <w:proofErr w:type="spellEnd"/>
+      <w:r>
+        <w:t xml:space="preserve"> ascribes</w:t>
+      </w:r>
+      <w:r>
+        <w:t xml:space="preserve"> to cell cycle has been subtracted.  We considered gene set enrichment analysis (GSEA) comparing the two clusters BNC identified (corresponding roughly to corrected expression levels of the differentiation factor GATA3). </w:t>
+      </w:r>
+      <w:r>
+        <w:t xml:space="preserve">Despite </w:t>
+      </w:r>
+      <w:r>
+        <w:t xml:space="preserve">the expectation that the corrected data would not exhibit cell cycle differences, the top modules identified were: Mitotic </w:t>
+      </w:r>
+      <w:proofErr w:type="spellStart"/>
+      <w:r>
+        <w:t>Prometaphase</w:t>
+      </w:r>
+      <w:proofErr w:type="spellEnd"/>
+      <w:r>
+        <w:t xml:space="preserve">, E2F Mediated Regulation of DNA Replication, Deposition of New CENPA Containing Nucleosomes at the Centromere, G2/M Checkpoints, G1/S Specific Transcription and Cell Cycle (all FDR q &lt; .1%). </w:t>
+      </w:r>
       <w:r>
         <w:t xml:space="preserve"> </w:t>
       </w:r>
-    </w:p>
-    <w:p>
-      <w:pPr>
-        <w:pStyle w:val="normal0"/>
-      </w:pPr>
-      <w:r>
-        <w:t>We conjectured that the latent factor estimated via “</w:t>
-      </w:r>
-      <w:proofErr w:type="spellStart"/>
-      <w:r>
-        <w:t>scLVM</w:t>
-      </w:r>
-      <w:proofErr w:type="spellEnd"/>
-      <w:r>
-        <w:t xml:space="preserve">” would track the largest sources of variability in the data. It was unclear from the ANOVA if cell cycle would be the largest factor; therefore we sought other explanatory factors in the </w:t>
-      </w:r>
-      <w:proofErr w:type="spellStart"/>
-      <w:r>
-        <w:t>mESC</w:t>
-      </w:r>
-      <w:proofErr w:type="spellEnd"/>
-      <w:r>
-        <w:t xml:space="preserve"> and mouse T-cell data sets.  When we considered ordinary principal component analysis, we found, in both experiments, that the first principal component (PC1), simply tracks the </w:t>
+      <w:r>
+        <w:t xml:space="preserve">This suggests </w:t>
       </w:r>
       <w:r>
         <w:rPr>
           <w:i/>
         </w:rPr>
-        <w:t>geometric library size</w:t>
-      </w:r>
-      <w:r>
-        <w:t xml:space="preserve"> (R^2 &gt; .99)  – the sum of log expression values over all genes in a cell.  PC1/geometric size explains 9% and 29% of expression variance in </w:t>
-      </w:r>
-      <w:proofErr w:type="spellStart"/>
-      <w:r>
-        <w:t>mESC</w:t>
-      </w:r>
-      <w:proofErr w:type="spellEnd"/>
-      <w:r>
-        <w:t xml:space="preserve"> and T-cells, respectively.  </w:t>
-      </w:r>
-    </w:p>
-    <w:p>
-      <w:pPr>
-        <w:pStyle w:val="normal0"/>
-      </w:pPr>
-    </w:p>
-    <w:p>
-      <w:pPr>
-        <w:pStyle w:val="normal0"/>
-      </w:pPr>
-      <w:r>
-        <w:t xml:space="preserve">It is unsurprising that geometric library size tracks the leading principal component, given that BNC rely on external spike-ins to account for unwanted technical variation in library preparation and sequencing depth. Normalization based solely on spike-ins assumes that technical variation affects the spike-ins in the same way as it affects endogenous transcript, and that this effect is constant for all genes and read counts.  Other authors have found these assumptions difficult to </w:t>
-      </w:r>
-      <w:r>
-        <w:lastRenderedPageBreak/>
-        <w:t xml:space="preserve">verify.  </w:t>
-      </w:r>
-      <w:proofErr w:type="gramStart"/>
-      <w:r>
-        <w:t xml:space="preserve">A recent paper by </w:t>
-      </w:r>
-      <w:proofErr w:type="spellStart"/>
-      <w:r>
-        <w:t>Risso</w:t>
-      </w:r>
-      <w:proofErr w:type="spellEnd"/>
-      <w:r>
-        <w:t xml:space="preserve"> et al</w:t>
-      </w:r>
-      <w:r>
-        <w:rPr>
-          <w:vertAlign w:val="superscript"/>
-        </w:rPr>
-        <w:footnoteReference w:id="2"/>
+        <w:t xml:space="preserve">in </w:t>
+      </w:r>
+      <w:proofErr w:type="spellStart"/>
+      <w:r>
+        <w:rPr>
+          <w:i/>
+        </w:rPr>
+        <w:t>silico</w:t>
+      </w:r>
+      <w:proofErr w:type="spellEnd"/>
+      <w:r>
+        <w:t xml:space="preserve"> adjustment for cell cycle should be used with caution, and that direct measurement via </w:t>
+      </w:r>
+      <w:proofErr w:type="spellStart"/>
+      <w:r>
+        <w:t>Horsch</w:t>
+      </w:r>
+      <w:proofErr w:type="spellEnd"/>
+      <w:r>
+        <w:t xml:space="preserve"> staining could be more appropriate for investigators who </w:t>
+      </w:r>
+      <w:r>
+        <w:t>require cell cycle as a covariate</w:t>
       </w:r>
       <w:r>
         <w:t>.</w:t>
       </w:r>
-      <w:proofErr w:type="gramEnd"/>
+    </w:p>
+    <w:p>
+      <w:pPr>
+        <w:pStyle w:val="normal0"/>
+      </w:pPr>
       <w:r>
         <w:t xml:space="preserve"> </w:t>
       </w:r>
-      <w:proofErr w:type="gramStart"/>
-      <w:r>
-        <w:t>reports</w:t>
-      </w:r>
-      <w:proofErr w:type="gramEnd"/>
-      <w:r>
-        <w:t xml:space="preserve"> poor performance of ERCC spike-ins: “Unfortunately, given the troubling behavior of the ERCC spike-ins in our two data sets (Fig. 4), global-scaling normalization factors based on these were unrealistic and led to poorly normalized counts.”</w:t>
-      </w:r>
-    </w:p>
-    <w:p>
-      <w:pPr>
-        <w:pStyle w:val="normal0"/>
-      </w:pPr>
-    </w:p>
-    <w:p>
-      <w:pPr>
-        <w:pStyle w:val="normal0"/>
-      </w:pPr>
-      <w:r>
-        <w:t xml:space="preserve">Since the </w:t>
-      </w:r>
-      <w:proofErr w:type="spellStart"/>
-      <w:r>
-        <w:t>scLVM</w:t>
-      </w:r>
-      <w:proofErr w:type="spellEnd"/>
-      <w:r>
-        <w:t xml:space="preserve"> latent factor estimation is tantamount to regularized factor analysis, it comes as no surprise that the </w:t>
-      </w:r>
-      <w:proofErr w:type="spellStart"/>
-      <w:r>
-        <w:t>scLVM</w:t>
-      </w:r>
-      <w:proofErr w:type="spellEnd"/>
-      <w:r>
-        <w:t xml:space="preserve"> factor proxies geometric size (R^2=</w:t>
-      </w:r>
-      <w:proofErr w:type="gramStart"/>
-      <w:r>
-        <w:t>.92</w:t>
-      </w:r>
-      <w:proofErr w:type="gramEnd"/>
-      <w:r>
-        <w:t xml:space="preserve">, both experiments). Although the geometric size does vary by cell cycle in the </w:t>
-      </w:r>
-      <w:proofErr w:type="spellStart"/>
-      <w:r>
-        <w:t>mESC</w:t>
-      </w:r>
-      <w:proofErr w:type="spellEnd"/>
-      <w:r>
-        <w:t xml:space="preserve"> experiment, cell cycle only explains 53% of the variance in geometric size and 64% of the variance in the </w:t>
-      </w:r>
-      <w:proofErr w:type="spellStart"/>
-      <w:r>
-        <w:t>scLVM</w:t>
-      </w:r>
-      <w:proofErr w:type="spellEnd"/>
-      <w:r>
-        <w:t xml:space="preserve"> factor.  We therefore conclude that the latent factor estimated by </w:t>
-      </w:r>
-      <w:proofErr w:type="spellStart"/>
-      <w:r>
-        <w:t>scLVM</w:t>
-      </w:r>
-      <w:proofErr w:type="spellEnd"/>
-      <w:r>
-        <w:t xml:space="preserve"> captures almost as much technical variability, available via principal component analysis, as it does cell-cycle variability.  Adjustment for technical variability using regression has a long record of successful application in gene expression experiments</w:t>
-      </w:r>
-      <w:r>
-        <w:rPr>
-          <w:vertAlign w:val="superscript"/>
-        </w:rPr>
-        <w:t>2</w:t>
-      </w:r>
-      <w:r>
-        <w:rPr>
-          <w:vertAlign w:val="superscript"/>
-        </w:rPr>
-        <w:footnoteReference w:id="3"/>
-      </w:r>
-      <w:r>
-        <w:rPr>
-          <w:vertAlign w:val="superscript"/>
-        </w:rPr>
-        <w:footnoteReference w:id="4"/>
-      </w:r>
-      <w:r>
-        <w:t xml:space="preserve">, however we found it unfortunate that BNC did not offer any discussion on the benefits the </w:t>
-      </w:r>
-      <w:proofErr w:type="spellStart"/>
-      <w:r>
-        <w:t>scLVM</w:t>
-      </w:r>
-      <w:proofErr w:type="spellEnd"/>
-      <w:r>
-        <w:t xml:space="preserve"> method might offer compared to previously described approaches.</w:t>
-      </w:r>
-    </w:p>
-    <w:p>
-      <w:pPr>
-        <w:pStyle w:val="normal0"/>
-      </w:pPr>
-    </w:p>
-    <w:p>
-      <w:pPr>
-        <w:pStyle w:val="normal0"/>
-      </w:pPr>
-      <w:r>
-        <w:t xml:space="preserve">To further elucidate the effect of the </w:t>
-      </w:r>
-      <w:proofErr w:type="spellStart"/>
-      <w:r>
-        <w:t>scLVM</w:t>
-      </w:r>
-      <w:proofErr w:type="spellEnd"/>
-      <w:r>
-        <w:t xml:space="preserve"> normalization, we explored the two clusters identified in the corrected </w:t>
-      </w:r>
-      <w:proofErr w:type="spellStart"/>
-      <w:r>
-        <w:t>Tcell</w:t>
-      </w:r>
-      <w:proofErr w:type="spellEnd"/>
-      <w:r>
-        <w:t xml:space="preserve"> data, wherein the component of expression </w:t>
-      </w:r>
-      <w:r>
-        <w:t xml:space="preserve">that </w:t>
-      </w:r>
-      <w:proofErr w:type="spellStart"/>
-      <w:r>
-        <w:t>scLVM</w:t>
-      </w:r>
-      <w:proofErr w:type="spellEnd"/>
-      <w:r>
-        <w:t xml:space="preserve"> ascribes</w:t>
-      </w:r>
-      <w:r>
-        <w:t xml:space="preserve"> to cell cycle has been subtracted.  We considered gene set enrichment analysis (GSEA) comparing the two clusters BNC identified (corresponding roughly to corrected expression levels of the differentiation factor GATA3). </w:t>
-      </w:r>
-      <w:r>
-        <w:t xml:space="preserve">Despite </w:t>
-      </w:r>
-      <w:r>
-        <w:t xml:space="preserve">the expectation that the corrected data would not exhibit cell cycle differences, the top modules identified were: Mitotic </w:t>
-      </w:r>
-      <w:proofErr w:type="spellStart"/>
-      <w:r>
-        <w:t>Prometaphase</w:t>
-      </w:r>
-      <w:proofErr w:type="spellEnd"/>
-      <w:r>
-        <w:t xml:space="preserve">, E2F Mediated Regulation of DNA Replication, Deposition of New CENPA Containing Nucleosomes at the Centromere, G2/M Checkpoints, G1/S Specific Transcription and Cell Cycle (all FDR q &lt; .1%). </w:t>
+    </w:p>
+    <w:p>
+      <w:pPr>
+        <w:pStyle w:val="normal0"/>
+      </w:pPr>
+      <w:r>
+        <w:t xml:space="preserve">In conclusion, based on BNC’s gold standard calculations, cell cycle comprises less than 7% of the variance in the typical (median) gene.  Normalization factors, in particular the sum of log-expression – the geometric size – </w:t>
+      </w:r>
+      <w:r>
+        <w:t xml:space="preserve">better explain the variability, and that caution is warranted when using absolute RNA quantitation from single cell </w:t>
+      </w:r>
+      <w:proofErr w:type="spellStart"/>
+      <w:r>
+        <w:t>RNAseq</w:t>
+      </w:r>
+      <w:proofErr w:type="spellEnd"/>
+      <w:r>
+        <w:t xml:space="preserve">.  </w:t>
+      </w:r>
+      <w:r>
+        <w:t>It would be of interest to see what biological factors – besides cell cycle – are associated to the geometric size and how the efficiency of rate</w:t>
       </w:r>
       <w:r>
         <w:t xml:space="preserve"> </w:t>
       </w:r>
       <w:r>
-        <w:t xml:space="preserve">This suggests </w:t>
-      </w:r>
-      <w:r>
-        <w:rPr>
-          <w:i/>
-        </w:rPr>
-        <w:t xml:space="preserve">in </w:t>
-      </w:r>
-      <w:proofErr w:type="spellStart"/>
-      <w:r>
-        <w:rPr>
-          <w:i/>
-        </w:rPr>
-        <w:t>silico</w:t>
-      </w:r>
-      <w:proofErr w:type="spellEnd"/>
-      <w:r>
-        <w:t xml:space="preserve"> adjustment for cell cycle should be used with caution, and that direct measurement via </w:t>
-      </w:r>
-      <w:proofErr w:type="spellStart"/>
-      <w:r>
-        <w:t>Horsch</w:t>
-      </w:r>
-      <w:proofErr w:type="spellEnd"/>
-      <w:r>
-        <w:t xml:space="preserve"> staining could be more appropriate for investigators who </w:t>
-      </w:r>
-      <w:r>
-        <w:t>require cell cycle as a covariate</w:t>
-      </w:r>
-      <w:r>
-        <w:t>.</w:t>
-      </w:r>
-    </w:p>
-    <w:p>
-      <w:pPr>
-        <w:pStyle w:val="normal0"/>
-      </w:pPr>
+        <w:t>–</w:t>
+      </w:r>
       <w:r>
         <w:t xml:space="preserve"> </w:t>
       </w:r>
-    </w:p>
-    <w:p>
-      <w:pPr>
-        <w:pStyle w:val="normal0"/>
-      </w:pPr>
-      <w:r>
-        <w:t xml:space="preserve">In conclusion, based on BNC’s gold standard calculations, cell cycle comprises less than 7% of the variance in the typical (median) gene.  Normalization factors, in particular the sum of log-expression – the geometric size – </w:t>
-      </w:r>
-      <w:r>
-        <w:t xml:space="preserve">better explain the variability, and that caution is warranted when using absolute RNA quantitation from single cell </w:t>
-      </w:r>
-      <w:proofErr w:type="spellStart"/>
-      <w:r>
-        <w:t>RNAseq</w:t>
-      </w:r>
-      <w:proofErr w:type="spellEnd"/>
-      <w:r>
-        <w:t xml:space="preserve">.  </w:t>
-      </w:r>
-      <w:r>
-        <w:t>It would be of interest to see what biological factors – besides cell cycle – are associated to the geometric size and how the efficiency of rate–limiting steps (</w:t>
+      <w:r>
+        <w:t>limiting steps (</w:t>
       </w:r>
       <w:proofErr w:type="spellStart"/>
       <w:r>
@@ -423,6 +438,9 @@
       <w:proofErr w:type="spellEnd"/>
       <w:r>
         <w:t xml:space="preserve"> and reverse transcription) affects this factor.</w:t>
+      </w:r>
+      <w:r>
+        <w:t xml:space="preserve"> </w:t>
       </w:r>
     </w:p>
     <w:sectPr>
@@ -498,21 +516,7 @@
         <w:rPr>
           <w:sz w:val="20"/>
         </w:rPr>
-        <w:t xml:space="preserve"> McDavid, Dennis, </w:t>
-      </w:r>
-      <w:proofErr w:type="spellStart"/>
-      <w:r>
-        <w:rPr>
-          <w:sz w:val="20"/>
-        </w:rPr>
-        <w:t>Gottardo</w:t>
-      </w:r>
-      <w:proofErr w:type="spellEnd"/>
-      <w:r>
-        <w:rPr>
-          <w:sz w:val="20"/>
-        </w:rPr>
-        <w:t>, 2014. Modeling Bi-modality Improves Characterization of Cell Cycle on Gene Expression in Single Cells</w:t>
+        <w:t xml:space="preserve"> McDavid, Dennis, Gottardo, 2014. Modeling Bi-modality Improves Characterization of Cell Cycle on Gene Expression in Single Cells</w:t>
       </w:r>
     </w:p>
   </w:footnote>

</xml_diff>

<commit_message>
update and shorten text.
</commit_message>
<xml_diff>
--- a/BNCLetter.docx
+++ b/BNCLetter.docx
@@ -47,8 +47,21 @@
         <w:jc w:val="center"/>
       </w:pPr>
       <w:r>
-        <w:t>Andrew McDavid, Greg Finak and Raphael Gottardo</w:t>
-      </w:r>
+        <w:t xml:space="preserve">Andrew </w:t>
+      </w:r>
+      <w:proofErr w:type="spellStart"/>
+      <w:r>
+        <w:t>McDavid</w:t>
+      </w:r>
+      <w:proofErr w:type="spellEnd"/>
+      <w:r>
+        <w:t xml:space="preserve">, Greg Finak and Raphael </w:t>
+      </w:r>
+      <w:proofErr w:type="spellStart"/>
+      <w:r>
+        <w:t>Gottardo</w:t>
+      </w:r>
+      <w:proofErr w:type="spellEnd"/>
     </w:p>
     <w:p>
       <w:pPr>
@@ -60,7 +73,23 @@
         <w:pStyle w:val="LO-normal"/>
       </w:pPr>
       <w:r>
-        <w:t>We read Buettner, Natarajan and coauthors’ (BNC) recent paper</w:t>
+        <w:t xml:space="preserve">We read </w:t>
+      </w:r>
+      <w:proofErr w:type="spellStart"/>
+      <w:r>
+        <w:t>Buettner</w:t>
+      </w:r>
+      <w:proofErr w:type="spellEnd"/>
+      <w:r>
+        <w:t xml:space="preserve">, </w:t>
+      </w:r>
+      <w:proofErr w:type="spellStart"/>
+      <w:r>
+        <w:t>Natarajan</w:t>
+      </w:r>
+      <w:proofErr w:type="spellEnd"/>
+      <w:r>
+        <w:t xml:space="preserve"> and coauthors’ (BNC) recent paper</w:t>
       </w:r>
       <w:r>
         <w:fldChar w:fldCharType="begin"/>
@@ -82,7 +111,16 @@
         <w:fldChar w:fldCharType="end"/>
       </w:r>
       <w:r>
-        <w:t xml:space="preserve"> with great interest, given that we have also recently studied this questio</w:t>
+        <w:t xml:space="preserve"> with interest</w:t>
+      </w:r>
+      <w:r>
+        <w:t xml:space="preserve"> </w:t>
+      </w:r>
+      <w:r>
+        <w:t>since</w:t>
+      </w:r>
+      <w:r>
+        <w:t xml:space="preserve"> we have also recently studied this questio</w:t>
       </w:r>
       <w:r>
         <w:t>n</w:t>
@@ -110,16 +148,69 @@
         <w:t xml:space="preserve">.  We profiled gene expression in 930 cells targeting canonical cell cycle genes (“ranked” genes) and genes without known cell-cycle annotation (“unranked” genes) across three cell lines. </w:t>
       </w:r>
       <w:r>
-        <w:t>In our own data, w</w:t>
-      </w:r>
-      <w:r>
-        <w:t>e estimated cell cycle to explain 17% of the generalized linear model deviance (analogous to ANOVA R^2) in the typical ranked gene, and 5% of the deviance in the typical unranked gene. We concluded that cell cycle was not introducing substantial variability in single cell gene expression studies when study</w:t>
-      </w:r>
-      <w:r>
-        <w:t>ing the transcriptome at-large.</w:t>
-      </w:r>
-      <w:r>
-        <w:t xml:space="preserve"> We were initially puzzled by the lack of concordance between the two studies and hope that this letter might resolve some of the discrepancy.</w:t>
+        <w:t>In our data, w</w:t>
+      </w:r>
+      <w:r>
+        <w:t>e estimated cell cycle to explain 17% of the generalized linear model deviance (analogous to ANOVA R</w:t>
+      </w:r>
+      <w:r>
+        <w:rPr>
+          <w:vertAlign w:val="superscript"/>
+        </w:rPr>
+        <w:t>2</w:t>
+      </w:r>
+      <w:r>
+        <w:t xml:space="preserve">) in the typical ranked gene, and 5% in the typical unranked gene. We concluded that cell cycle </w:t>
+      </w:r>
+      <w:r>
+        <w:t>did</w:t>
+      </w:r>
+      <w:r>
+        <w:t xml:space="preserve"> not </w:t>
+      </w:r>
+      <w:r>
+        <w:t>introduce</w:t>
+      </w:r>
+      <w:r>
+        <w:t xml:space="preserve"> substantial variability in single cell gene expression </w:t>
+      </w:r>
+      <w:r>
+        <w:t xml:space="preserve">in </w:t>
+      </w:r>
+      <w:proofErr w:type="spellStart"/>
+      <w:r>
+        <w:t>transcriptomic</w:t>
+      </w:r>
+      <w:proofErr w:type="spellEnd"/>
+      <w:r>
+        <w:t xml:space="preserve"> studies</w:t>
+      </w:r>
+      <w:r>
+        <w:t>.</w:t>
+      </w:r>
+      <w:r>
+        <w:t xml:space="preserve"> We were initially puzzled by the lack of concordance </w:t>
+      </w:r>
+      <w:r>
+        <w:t>with</w:t>
+      </w:r>
+      <w:r>
+        <w:t xml:space="preserve"> </w:t>
+      </w:r>
+      <w:r>
+        <w:t xml:space="preserve">BNC’s findings </w:t>
+      </w:r>
+      <w:r>
+        <w:t>and hope that this letter might</w:t>
+      </w:r>
+      <w:r>
+        <w:t xml:space="preserve"> </w:t>
+      </w:r>
+      <w:r>
+        <w:t>address these</w:t>
+      </w:r>
+      <w:r>
+        <w:t xml:space="preserve"> discrepancies.</w:t>
       </w:r>
     </w:p>
     <w:p>
@@ -132,32 +223,60 @@
         <w:pStyle w:val="LO-normal"/>
       </w:pPr>
       <w:r>
-        <w:t xml:space="preserve">First, we explored BNC’s claim that “the cell cycle explains substantial proportions of the variability.” BNC’s gold-standard estimates of cell cycle-induced variability (R^2 from one-way ANOVA on cell cycle using log expression, results partially shown in supplemental figure 4b/4d), broadly agree with our deviance estimates. We reproduced BNC’s ANOVA and we found the variability attributable to cell cycle in the 8949 unranked genes ranges from 3%-15%, (median-90th percentile gene), and 8%-26% in the 622 ranked genes. The magnitude of these estimates generally </w:t>
-      </w:r>
-      <w:r>
-        <w:t>agrees with our own observations</w:t>
-      </w:r>
-      <w:r>
-        <w:fldChar w:fldCharType="begin"/>
-      </w:r>
-      <w:r>
-        <w:instrText xml:space="preserve"> ADDIN PAPERS2_CITATIONS &lt;citation&gt;&lt;uuid&gt;ECC3B957-01D3-4189-9DAB-2671B91EF728&lt;/uuid&gt;&lt;priority&gt;0&lt;/priority&gt;&lt;publications&gt;&lt;publication&gt;&lt;uuid&gt;EFA74CD8-18B7-4C5D-9B25-286ECF8ED41C&lt;/uuid&gt;&lt;volume&gt;10&lt;/volume&gt;&lt;accepted_date&gt;99201405141200000000222000&lt;/accepted_date&gt;&lt;doi&gt;10.1371/journal.pcbi.1003696&lt;/doi&gt;&lt;startpage&gt;e1003696&lt;/startpage&gt;&lt;publication_date&gt;99201407171200000000222000&lt;/publication_date&gt;&lt;url&gt;http://dx.plos.org/10.1371/journal.pcbi.1003696&lt;/url&gt;&lt;citekey&gt;McDavid:2014iu&lt;/citekey&gt;&lt;type&gt;400&lt;/type&gt;&lt;title&gt;Modeling Bi-modality Improves Characterization of Cell Cycle on Gene Expression in Single Cells&lt;/title&gt;&lt;publisher&gt;Public Library of Science&lt;/publisher&gt;&lt;submission_date&gt;99201401291200000000222000&lt;/submission_date&gt;&lt;number&gt;7&lt;/number&gt;&lt;institution&gt;Department of Statistics, University of Washington, Seattle, Washington, United States of America; Vaccine and Infectious Disease Division, Fred Hutchinson Cancer Research Center, Seattle, Washington, United States of America.&lt;/institution&gt;&lt;subtype&gt;400&lt;/subtype&gt;&lt;bundle&gt;&lt;publication&gt;&lt;publisher&gt;Public Library of Science&lt;/publisher&gt;&lt;title&gt;PLoS computational biology&lt;/title&gt;&lt;type&gt;-100&lt;/type&gt;&lt;subtype&gt;-100&lt;/subtype&gt;&lt;uuid&gt;595CE87F-AA4A-42D6-B3FA-7541CC1C92B1&lt;/uuid&gt;&lt;/publication&gt;&lt;/bundle&gt;&lt;authors&gt;&lt;author&gt;&lt;firstName&gt;Andrew&lt;/firstName&gt;&lt;lastName&gt;McDavid&lt;/lastName&gt;&lt;/author&gt;&lt;author&gt;&lt;firstName&gt;Lucas&lt;/firstName&gt;&lt;lastName&gt;Dennis&lt;/lastName&gt;&lt;/author&gt;&lt;author&gt;&lt;firstName&gt;Patrick&lt;/firstName&gt;&lt;lastName&gt;Danaher&lt;/lastName&gt;&lt;/author&gt;&lt;author&gt;&lt;firstName&gt;Greg&lt;/firstName&gt;&lt;lastName&gt;Finak&lt;/lastName&gt;&lt;/author&gt;&lt;author&gt;&lt;firstName&gt;Michael&lt;/firstName&gt;&lt;lastName&gt;Krouse&lt;/lastName&gt;&lt;/author&gt;&lt;author&gt;&lt;firstName&gt;Alice&lt;/firstName&gt;&lt;lastName&gt;Wang&lt;/lastName&gt;&lt;/author&gt;&lt;author&gt;&lt;firstName&gt;Philippa&lt;/firstName&gt;&lt;lastName&gt;Webster&lt;/lastName&gt;&lt;/author&gt;&lt;author&gt;&lt;firstName&gt;Joseph&lt;/firstName&gt;&lt;lastName&gt;Beechem&lt;/lastName&gt;&lt;/author&gt;&lt;author&gt;&lt;firstName&gt;Raphaël&lt;/firstName&gt;&lt;lastName&gt;Gottardo&lt;/lastName&gt;&lt;/author&gt;&lt;/authors&gt;&lt;editors&gt;&lt;author&gt;&lt;firstName&gt;Sheng&lt;/firstName&gt;&lt;lastName&gt;Zhong&lt;/lastName&gt;&lt;/author&gt;&lt;/editors&gt;&lt;/publication&gt;&lt;/publications&gt;&lt;cites&gt;&lt;/cites&gt;&lt;/citation&gt;</w:instrText>
-      </w:r>
-      <w:r>
-        <w:fldChar w:fldCharType="separate"/>
-      </w:r>
-      <w:r>
-        <w:rPr>
-          <w:szCs w:val="22"/>
+        <w:t>First, we explored BNC’s claim that “cell cycle explains substantial proportions of the variability.” BNC’s gold-standard estimates of cel</w:t>
+      </w:r>
+      <w:r>
+        <w:t>l cycle-induced variability (R</w:t>
+      </w:r>
+      <w:r>
+        <w:rPr>
           <w:vertAlign w:val="superscript"/>
         </w:rPr>
         <w:t>2</w:t>
       </w:r>
       <w:r>
-        <w:fldChar w:fldCharType="end"/>
-      </w:r>
-      <w:r>
-        <w:t>.</w:t>
+        <w:t xml:space="preserve"> from one-way ANOVA on cell cycle using log expression, </w:t>
+      </w:r>
+      <w:ins w:id="0" w:author="Greg Finak" w:date="2015-03-23T15:22:00Z">
+        <w:r>
+          <w:t>shown in</w:t>
+        </w:r>
+      </w:ins>
+      <w:r>
+        <w:t xml:space="preserve"> supplemental figure 4b/4d), broadly agree with our </w:t>
+      </w:r>
+      <w:ins w:id="1" w:author="Greg Finak" w:date="2015-03-23T15:52:00Z">
+        <w:r>
+          <w:t>previous observations</w:t>
+        </w:r>
+        <w:r>
+          <w:fldChar w:fldCharType="begin"/>
+        </w:r>
+        <w:r>
+          <w:instrText xml:space="preserve"> ADDIN PAPERS2_CITATIONS &lt;citation&gt;&lt;uuid&gt;ECC3B957-01D3-4189-9DAB-2671B91EF728&lt;/uuid&gt;&lt;priority&gt;0&lt;/priority&gt;&lt;publications&gt;&lt;publication&gt;&lt;uuid&gt;EFA74CD8-18B7-4C5D-9B25-286ECF8ED41C&lt;/uuid&gt;&lt;volume&gt;10&lt;/volume&gt;&lt;accepted_date&gt;99201405141200000000222000&lt;/accepted_date&gt;&lt;doi&gt;10.1371/journal.pcbi.1003696&lt;/doi&gt;&lt;startpage&gt;e1003696&lt;/startpage&gt;&lt;publication_date&gt;99201407171200000000222000&lt;/publication_date&gt;&lt;url&gt;http://dx.plos.org/10.1371/journal.pcbi.1003696&lt;/url&gt;&lt;citekey&gt;McDavid:2014iu&lt;/citekey&gt;&lt;type&gt;400&lt;/type&gt;&lt;title&gt;Modeling Bi-modality Improves Characterization of Cell Cycle on Gene Expression in Single Cells&lt;/title&gt;&lt;publisher&gt;Public Library of Science&lt;/publisher&gt;&lt;submission_date&gt;99201401291200000000222000&lt;/submission_date&gt;&lt;number&gt;7&lt;/number&gt;&lt;institution&gt;Department of Statistics, University of Washington, Seattle, Washington, United States of America; Vaccine and Infectious Disease Division, Fred Hutchinson Cancer Research Center, Seattle, Washington, United States of America.&lt;/institution&gt;&lt;subtype&gt;400&lt;/subtype&gt;&lt;bundle&gt;&lt;publication&gt;&lt;publisher&gt;Public Library of Science&lt;/publisher&gt;&lt;title&gt;PLoS computational biology&lt;/title&gt;&lt;type&gt;-100&lt;/type&gt;&lt;subtype&gt;-100&lt;/subtype&gt;&lt;uuid&gt;595CE87F-AA4A-42D6-B3FA-7541CC1C92B1&lt;/uuid&gt;&lt;/publication&gt;&lt;/bundle&gt;&lt;authors&gt;&lt;author&gt;&lt;firstName&gt;Andrew&lt;/firstName&gt;&lt;lastName&gt;McDavid&lt;/lastName&gt;&lt;/author&gt;&lt;author&gt;&lt;firstName&gt;Lucas&lt;/firstName&gt;&lt;lastName&gt;Dennis&lt;/lastName&gt;&lt;/author&gt;&lt;author&gt;&lt;firstName&gt;Patrick&lt;/firstName&gt;&lt;lastName&gt;Danaher&lt;/lastName&gt;&lt;/author&gt;&lt;author&gt;&lt;firstName&gt;Greg&lt;/firstName&gt;&lt;lastName&gt;Finak&lt;/lastName&gt;&lt;/author&gt;&lt;author&gt;&lt;firstName&gt;Michael&lt;/firstName&gt;&lt;lastName&gt;Krouse&lt;/lastName&gt;&lt;/author&gt;&lt;author&gt;&lt;firstName&gt;Alice&lt;/firstName&gt;&lt;lastName&gt;Wang&lt;/lastName&gt;&lt;/author&gt;&lt;author&gt;&lt;firstName&gt;Philippa&lt;/firstName&gt;&lt;lastName&gt;Webster&lt;/lastName&gt;&lt;/author&gt;&lt;author&gt;&lt;firstName&gt;Joseph&lt;/firstName&gt;&lt;lastName&gt;Beechem&lt;/lastName&gt;&lt;/author&gt;&lt;author&gt;&lt;firstName&gt;Raphaël&lt;/firstName&gt;&lt;lastName&gt;Gottardo&lt;/lastName&gt;&lt;/author&gt;&lt;/authors&gt;&lt;editors&gt;&lt;author&gt;&lt;firstName&gt;Sheng&lt;/firstName&gt;&lt;lastName&gt;Zhong&lt;/lastName&gt;&lt;/author&gt;&lt;/editors&gt;&lt;/publication&gt;&lt;/publications&gt;&lt;cites&gt;&lt;/cites&gt;&lt;/citation&gt;</w:instrText>
+        </w:r>
+        <w:r>
+          <w:fldChar w:fldCharType="separate"/>
+        </w:r>
+        <w:r>
+          <w:rPr>
+            <w:szCs w:val="22"/>
+            <w:vertAlign w:val="superscript"/>
+          </w:rPr>
+          <w:t>2</w:t>
+        </w:r>
+        <w:r>
+          <w:fldChar w:fldCharType="end"/>
+        </w:r>
+      </w:ins>
+      <w:r>
+        <w:t xml:space="preserve">. We reproduced BNC’s ANOVA </w:t>
+      </w:r>
+      <w:r>
+        <w:t>and</w:t>
+      </w:r>
+      <w:r>
+        <w:t xml:space="preserve"> found the variability attributable to cell cycle in the 8949 unranked genes ranges from 3%-15%, (median-90th percentile gene), and 8%-26% in the 622 ranked genes. </w:t>
       </w:r>
     </w:p>
     <w:p>
@@ -173,7 +292,61 @@
         <w:pStyle w:val="LO-normal"/>
       </w:pPr>
       <w:r>
-        <w:t xml:space="preserve">Somewhat contradictory to the ANOVA results, BNC attribute greater than 30% of the variability to cell cycle via the “scLVM” method (Figure 3 and Supplementary Figure 21 of BNC). We conjectured that the scLVM latent factor would track the largest sources of variability in the data, but it was unclear from the ANOVA whether cell cycle would be the largest contributor. Therefore, we explored other factors that might explain variability in the mESC and mouse T-cell data sets. Using ordinary principal component analysis we found, in both experiments, that the first principal component (PC1), tracked (R^2 &gt; .99) the </w:t>
+        <w:t>Somewhat contradictory to the ANOVA</w:t>
+      </w:r>
+      <w:ins w:id="2" w:author="Greg Finak" w:date="2015-03-23T15:57:00Z">
+        <w:r>
+          <w:t xml:space="preserve"> results</w:t>
+        </w:r>
+      </w:ins>
+      <w:r>
+        <w:t>, BNC attribute greater than 30% of the variability to cell cycle via the “</w:t>
+      </w:r>
+      <w:proofErr w:type="spellStart"/>
+      <w:r>
+        <w:t>scLVM</w:t>
+      </w:r>
+      <w:proofErr w:type="spellEnd"/>
+      <w:r>
+        <w:t xml:space="preserve">” method (Figure 3 and Supplementary Figure 21 of BNC). We conjectured that the </w:t>
+      </w:r>
+      <w:proofErr w:type="spellStart"/>
+      <w:r>
+        <w:t>scLVM</w:t>
+      </w:r>
+      <w:proofErr w:type="spellEnd"/>
+      <w:r>
+        <w:t xml:space="preserve"> latent factor would track the largest sources of variability in the data, but it was unclear </w:t>
+      </w:r>
+      <w:del w:id="3" w:author="Greg Finak" w:date="2015-03-23T15:57:00Z">
+        <w:r>
+          <w:delText xml:space="preserve">from the ANOVA </w:delText>
+        </w:r>
+      </w:del>
+      <w:r>
+        <w:t xml:space="preserve">whether cell cycle would be the largest contributor. </w:t>
+      </w:r>
+      <w:r>
+        <w:t>We</w:t>
+      </w:r>
+      <w:r>
+        <w:t xml:space="preserve"> explored other </w:t>
+      </w:r>
+      <w:ins w:id="4" w:author="Greg Finak" w:date="2015-03-23T15:27:00Z">
+        <w:r>
+          <w:t xml:space="preserve">covariates </w:t>
+        </w:r>
+      </w:ins>
+      <w:r>
+        <w:t xml:space="preserve">that might explain variability in the </w:t>
+      </w:r>
+      <w:proofErr w:type="spellStart"/>
+      <w:r>
+        <w:t>mESC</w:t>
+      </w:r>
+      <w:proofErr w:type="spellEnd"/>
+      <w:r>
+        <w:t xml:space="preserve"> and mouse T-cell data sets. Using ordinary principal component analysis we found that the first principal component (PC1) tracked the </w:t>
       </w:r>
       <w:r>
         <w:rPr>
@@ -182,65 +355,718 @@
         </w:rPr>
         <w:t>geometric library size</w:t>
       </w:r>
-      <w:r>
-        <w:t xml:space="preserve">  – the sum of log expression values over all genes in a cell.  Geometric size explained 9% and 29% of expression variance in mESC and T-cells, respectively.</w:t>
-      </w:r>
-      <w:r>
-        <w:t xml:space="preserve"> This was not surprising</w:t>
-      </w:r>
-      <w:r>
-        <w:t xml:space="preserve"> given that BNC rely on external spike-ins to account for unwanted technical variation in library pr</w:t>
-      </w:r>
-      <w:r>
-        <w:t xml:space="preserve">eparation and sequencing depth. </w:t>
-      </w:r>
-      <w:r>
-        <w:t>Normalization based solely on spike-ins assumes that technical variation affects the spike-ins in the same way as it affects endogenous transcript, and that this effect is constant for all genes and read counts.  Other authors have found these assumptions difficult to verify. A recent paper by Risso et a</w:t>
-      </w:r>
-      <w:r>
-        <w:t>l</w:t>
-      </w:r>
-      <w:r>
-        <w:t>.</w:t>
-      </w:r>
-      <w:r>
-        <w:fldChar w:fldCharType="begin"/>
-      </w:r>
-      <w:r>
-        <w:instrText xml:space="preserve"> ADDIN PAPERS2_CITATIONS &lt;citation&gt;&lt;uuid&gt;273EB877-68D2-4542-B039-7AB58DC0196C&lt;/uuid&gt;&lt;priority&gt;0&lt;/priority&gt;&lt;publications&gt;&lt;publication&gt;&lt;uuid&gt;6D080239-3C45-452A-9020-916F3503CBA6&lt;/uuid&gt;&lt;volume&gt;32&lt;/volume&gt;&lt;accepted_date&gt;99201405141200000000222000&lt;/accepted_date&gt;&lt;doi&gt;10.1038/nbt.2931&lt;/doi&gt;&lt;startpage&gt;896&lt;/startpage&gt;&lt;publication_date&gt;99201409001200000000220000&lt;/publication_date&gt;&lt;url&gt;http://eutils.ncbi.nlm.nih.gov/entrez/eutils/elink.fcgi?dbfrom=pubmed&amp;amp;id=25150836&amp;amp;retmode=ref&amp;amp;cmd=prlinks&lt;/url&gt;&lt;citekey&gt;Risso:2014gb&lt;/citekey&gt;&lt;type&gt;400&lt;/type&gt;&lt;title&gt;Normalization of RNA-seq data using factor analysis of control genes or samples.&lt;/title&gt;&lt;submission_date&gt;99201311271200000000222000&lt;/submission_date&gt;&lt;number&gt;9&lt;/number&gt;&lt;institution&gt;Department of Statistics, University of California, Berkeley, Berkeley, California, USA.&lt;/institution&gt;&lt;subtype&gt;400&lt;/subtype&gt;&lt;endpage&gt;902&lt;/endpage&gt;&lt;bundle&gt;&lt;publication&gt;&lt;publisher&gt;Nature Publishing Group&lt;/publisher&gt;&lt;title&gt;Nature Biotechnology&lt;/title&gt;&lt;type&gt;-100&lt;/type&gt;&lt;subtype&gt;-100&lt;/subtype&gt;&lt;uuid&gt;3E084339-9D76-4FC0-9551-C1880605E2CC&lt;/uuid&gt;&lt;/publication&gt;&lt;/bundle&gt;&lt;authors&gt;&lt;author&gt;&lt;firstName&gt;Davide&lt;/firstName&gt;&lt;lastName&gt;Risso&lt;/lastName&gt;&lt;/author&gt;&lt;author&gt;&lt;firstName&gt;John&lt;/firstName&gt;&lt;lastName&gt;Ngai&lt;/lastName&gt;&lt;/author&gt;&lt;author&gt;&lt;firstName&gt;T&lt;/firstName&gt;&lt;middleNames&gt;P&lt;/middleNames&gt;&lt;lastName&gt;Speed&lt;/lastName&gt;&lt;/author&gt;&lt;author&gt;&lt;firstName&gt;Sandrine&lt;/firstName&gt;&lt;lastName&gt;Dudoit&lt;/lastName&gt;&lt;/author&gt;&lt;/authors&gt;&lt;/publication&gt;&lt;/publications&gt;&lt;cites&gt;&lt;/cites&gt;&lt;/citation&gt;</w:instrText>
-      </w:r>
-      <w:r>
-        <w:fldChar w:fldCharType="separate"/>
-      </w:r>
-      <w:r>
-        <w:rPr>
-          <w:szCs w:val="22"/>
-          <w:vertAlign w:val="superscript"/>
-        </w:rPr>
-        <w:t>3</w:t>
-      </w:r>
-      <w:r>
-        <w:fldChar w:fldCharType="end"/>
-      </w:r>
-      <w:r>
-        <w:t xml:space="preserve"> reports poor performance of ERCC spike-ins: “Unfortunately, given the troubling behavior of the ERCC spike-ins in our two data sets (Fig. 4), global-scaling normalization factors based on these were unrealistic and led to poorly normalized counts.” </w:t>
-      </w:r>
+      <w:ins w:id="5" w:author="Greg Finak" w:date="2015-03-23T15:29:00Z">
+        <w:r>
+          <w:rPr>
+            <w:i/>
+            <w:iCs/>
+          </w:rPr>
+          <w:t xml:space="preserve"> </w:t>
+        </w:r>
+        <w:r>
+          <w:t>(R</w:t>
+        </w:r>
+        <w:r>
+          <w:rPr>
+            <w:vertAlign w:val="superscript"/>
+          </w:rPr>
+          <w:t>2</w:t>
+        </w:r>
+        <w:r>
+          <w:t xml:space="preserve"> &gt; 0.99) </w:t>
+        </w:r>
+      </w:ins>
+      <w:ins w:id="6" w:author="Greg Finak" w:date="2015-03-23T15:28:00Z">
+        <w:r>
+          <w:t xml:space="preserve"> </w:t>
+        </w:r>
+      </w:ins>
+      <w:r>
+        <w:t>– the sum of log expression values over all genes in a cell</w:t>
+      </w:r>
+      <w:ins w:id="7" w:author="Greg Finak" w:date="2015-03-23T15:54:00Z">
+        <w:r>
+          <w:t>, and</w:t>
+        </w:r>
+      </w:ins>
+      <w:r>
+        <w:t xml:space="preserve"> explained 9% and 29% of expression variance in </w:t>
+      </w:r>
+      <w:proofErr w:type="spellStart"/>
+      <w:r>
+        <w:t>mESC</w:t>
+      </w:r>
+      <w:proofErr w:type="spellEnd"/>
+      <w:r>
+        <w:t xml:space="preserve"> and T-cells, respectively.</w:t>
+      </w:r>
+      <w:r>
+        <w:t xml:space="preserve"> </w:t>
+      </w:r>
+      <w:del w:id="8" w:author="Greg Finak" w:date="2015-03-23T15:32:00Z">
+        <w:r>
+          <w:delText>This was not surprising</w:delText>
+        </w:r>
+        <w:r>
+          <w:delText xml:space="preserve"> given that BNC rel</w:delText>
+        </w:r>
+      </w:del>
+      <w:del w:id="9" w:author="Greg Finak" w:date="2015-03-23T15:30:00Z">
+        <w:r>
+          <w:delText>y</w:delText>
+        </w:r>
+      </w:del>
+      <w:del w:id="10" w:author="Greg Finak" w:date="2015-03-23T15:32:00Z">
+        <w:r>
+          <w:delText xml:space="preserve"> on external spike-ins to account for unwanted technical variation in library pr</w:delText>
+        </w:r>
+        <w:r>
+          <w:delText>eparation and sequencing depth</w:delText>
+        </w:r>
+      </w:del>
+      <w:del w:id="11" w:author="Greg Finak" w:date="2015-03-23T15:30:00Z">
+        <w:r>
+          <w:delText>. This approach</w:delText>
+        </w:r>
+        <w:r>
+          <w:delText xml:space="preserve"> assumes </w:delText>
+        </w:r>
+      </w:del>
+      <w:del w:id="12" w:author="Greg Finak" w:date="2015-03-23T15:32:00Z">
+        <w:r>
+          <w:delText>that technical variation affects the spike-ins in the same way as it affects endogenous transcript</w:delText>
+        </w:r>
+      </w:del>
+      <w:del w:id="13" w:author="Greg Finak" w:date="2015-03-23T15:30:00Z">
+        <w:r>
+          <w:delText>,</w:delText>
+        </w:r>
+      </w:del>
+      <w:del w:id="14" w:author="Greg Finak" w:date="2015-03-23T15:32:00Z">
+        <w:r>
+          <w:delText xml:space="preserve"> and that this effect is constant for all genes and read counts.  Other authors have found these assumptions difficult to verify. A recent paper by Risso et a</w:delText>
+        </w:r>
+        <w:r>
+          <w:delText>l</w:delText>
+        </w:r>
+        <w:r>
+          <w:delText>.</w:delText>
+        </w:r>
+        <w:r>
+          <w:fldChar w:fldCharType="begin"/>
+        </w:r>
+        <w:r>
+          <w:delInstrText xml:space="preserve"> ADDIN PAPERS2_CITATIONS &lt;citation&gt;&lt;uuid&gt;273EB877-68D2-4542-B039-7AB58DC0196C&lt;/uuid&gt;&lt;priority&gt;0&lt;/priority&gt;&lt;publications&gt;&lt;publication&gt;&lt;uuid&gt;6D080239-3C45-452A-9020-916F3503CBA6&lt;/uuid&gt;&lt;volume&gt;32&lt;/volume&gt;&lt;accepted_date&gt;99201405141200000000222000&lt;/accepted_date&gt;&lt;doi&gt;10.1038/nbt.2931&lt;/doi&gt;&lt;startpage&gt;896&lt;/startpage&gt;&lt;publication_date&gt;99201409001200000000220000&lt;/publication_date&gt;&lt;url&gt;http://eutils.ncbi.nlm.nih.gov/entrez/eutils/elink.fcgi?dbfrom=pubmed&amp;amp;id=25150836&amp;amp;retmode=ref&amp;amp;cmd=prlinks&lt;/url&gt;&lt;citekey&gt;Risso:2014gb&lt;/citekey&gt;&lt;type&gt;400&lt;/type&gt;&lt;title&gt;Normalization of RNA-seq data using factor analysis of control genes or samples.&lt;/title&gt;&lt;submission_date&gt;99201311271200000000222000&lt;/submission_date&gt;&lt;number&gt;9&lt;/number&gt;&lt;institution&gt;Department of Statistics, University of California, Berkeley, Berkeley, California, USA.&lt;/institution&gt;&lt;subtype&gt;400&lt;/subtype&gt;&lt;endpage&gt;902&lt;/endpage&gt;&lt;bundle&gt;&lt;publication&gt;&lt;publisher&gt;Nature Publishing Group&lt;/publisher&gt;&lt;title&gt;Nature Biotechnology&lt;/title&gt;&lt;type&gt;-100&lt;/type&gt;&lt;subtype&gt;-100&lt;/subtype&gt;&lt;uuid&gt;3E084339-9D76-4FC0-9551-C1880605E2CC&lt;/uuid&gt;&lt;/publication&gt;&lt;/bundle&gt;&lt;authors&gt;&lt;author&gt;&lt;firstName&gt;Davide&lt;/firstName&gt;&lt;lastName&gt;Risso&lt;/lastName&gt;&lt;/author&gt;&lt;author&gt;&lt;firstName&gt;John&lt;/firstName&gt;&lt;lastName&gt;Ngai&lt;/lastName&gt;&lt;/author&gt;&lt;author&gt;&lt;firstName&gt;T&lt;/firstName&gt;&lt;middleNames&gt;P&lt;/middleNames&gt;&lt;lastName&gt;Speed&lt;/lastName&gt;&lt;/author&gt;&lt;author&gt;&lt;firstName&gt;Sandrine&lt;/firstName&gt;&lt;lastName&gt;Dudoit&lt;/lastName&gt;&lt;/author&gt;&lt;/authors&gt;&lt;/publication&gt;&lt;/publications&gt;&lt;cites&gt;&lt;/cites&gt;&lt;/citation&gt;</w:delInstrText>
+        </w:r>
+        <w:r>
+          <w:fldChar w:fldCharType="separate"/>
+        </w:r>
+        <w:r>
+          <w:rPr>
+            <w:szCs w:val="22"/>
+            <w:vertAlign w:val="superscript"/>
+          </w:rPr>
+          <w:delText>3</w:delText>
+        </w:r>
+        <w:r>
+          <w:fldChar w:fldCharType="end"/>
+        </w:r>
+        <w:r>
+          <w:delText xml:space="preserve"> reports poor performance of ERCC spike-ins: “Unfortunately, given the troubling behavior of the ERCC spike-ins in our two data sets (Fig. 4), global-scaling normalization factors based on these were unrealistic and led to poorly normalized counts.” </w:delText>
+        </w:r>
+      </w:del>
     </w:p>
     <w:p>
       <w:pPr>
         <w:pStyle w:val="LO-normal"/>
+        <w:rPr>
+          <w:del w:id="15" w:author="Greg Finak" w:date="2015-03-23T15:33:00Z"/>
+        </w:rPr>
       </w:pPr>
     </w:p>
     <w:p>
       <w:pPr>
         <w:pStyle w:val="LO-normal"/>
+        <w:rPr>
+          <w:ins w:id="16" w:author="Greg Finak" w:date="2015-03-23T15:33:00Z"/>
+        </w:rPr>
       </w:pPr>
-      <w:r>
-        <w:t xml:space="preserve">Since the scLVM estimate is tantamount to regularized factor analysis, it comes as no surprise that the scLVM factor also proxies geometric size (R^2=.92, both experiments). Although the geometric size does vary by cell cycle in the mESC experiment, cell cycle only explains 53% of </w:t>
+      <w:del w:id="17" w:author="Greg Finak" w:date="2015-03-23T15:31:00Z">
+        <w:r>
+          <w:delText>T</w:delText>
+        </w:r>
+        <w:r>
+          <w:delText>hat the</w:delText>
+        </w:r>
+      </w:del>
+      <w:del w:id="18" w:author="Greg Finak" w:date="2015-03-23T16:00:00Z">
+        <w:r>
+          <w:delText xml:space="preserve"> </w:delText>
+        </w:r>
+      </w:del>
+      <w:del w:id="19" w:author="Greg Finak" w:date="2015-03-23T17:11:00Z">
+        <w:r>
+          <w:delText>scLVM factor proxies geometric size (R</w:delText>
+        </w:r>
+        <w:r>
+          <w:rPr>
+            <w:vertAlign w:val="superscript"/>
+          </w:rPr>
+          <w:delText>2</w:delText>
+        </w:r>
+        <w:r>
+          <w:delText>=</w:delText>
+        </w:r>
+        <w:r>
+          <w:delText>0</w:delText>
+        </w:r>
+        <w:r>
+          <w:delText>.92, both experiments)</w:delText>
+        </w:r>
+      </w:del>
+      <w:ins w:id="20" w:author="Greg Finak" w:date="2015-03-23T15:58:00Z">
+        <w:r>
+          <w:t>This is</w:t>
+        </w:r>
+      </w:ins>
+      <w:r>
+        <w:t xml:space="preserve"> not surprising since </w:t>
+      </w:r>
+      <w:del w:id="21" w:author="Greg Finak" w:date="2015-03-23T15:55:00Z">
+        <w:r>
+          <w:delText xml:space="preserve">it </w:delText>
+        </w:r>
+      </w:del>
+      <w:del w:id="22" w:author="Greg Finak" w:date="2015-03-23T15:58:00Z">
+        <w:r>
+          <w:delText>is tantamount to regularized factor analysis</w:delText>
+        </w:r>
+      </w:del>
+      <w:del w:id="23" w:author="Greg Finak" w:date="2015-03-23T15:35:00Z">
+        <w:r>
+          <w:delText>.</w:delText>
+        </w:r>
+      </w:del>
+      <w:del w:id="24" w:author="Greg Finak" w:date="2015-03-23T15:58:00Z">
+        <w:r>
+          <w:delText xml:space="preserve"> </w:delText>
+        </w:r>
+      </w:del>
+      <w:ins w:id="25" w:author="Greg Finak" w:date="2015-03-23T15:32:00Z">
+        <w:r>
+          <w:t xml:space="preserve">BNC rely on external spike-ins </w:t>
+        </w:r>
+      </w:ins>
+      <w:ins w:id="26" w:author="Greg Finak" w:date="2015-03-23T15:35:00Z">
+        <w:r>
+          <w:t>to normalize</w:t>
+        </w:r>
+      </w:ins>
+      <w:ins w:id="27" w:author="Greg Finak" w:date="2015-03-23T15:32:00Z">
+        <w:r>
+          <w:t xml:space="preserve"> for unwanted technical variation in library preparation and sequencing depth. </w:t>
+        </w:r>
+      </w:ins>
+      <w:ins w:id="28" w:author="Greg Finak" w:date="2015-03-23T15:35:00Z">
+        <w:r>
+          <w:t>This</w:t>
+        </w:r>
+      </w:ins>
+      <w:ins w:id="29" w:author="Greg Finak" w:date="2015-03-23T15:32:00Z">
+        <w:r>
+          <w:t xml:space="preserve"> assumes that technical variation affects the spike-ins </w:t>
+        </w:r>
+      </w:ins>
+      <w:ins w:id="30" w:author="Greg Finak" w:date="2015-03-23T17:30:00Z">
+        <w:r>
+          <w:t>and</w:t>
+        </w:r>
+      </w:ins>
+      <w:ins w:id="31" w:author="Greg Finak" w:date="2015-03-23T15:32:00Z">
+        <w:r>
+          <w:t xml:space="preserve"> endogenous transcript </w:t>
+        </w:r>
+      </w:ins>
+      <w:ins w:id="32" w:author="Greg Finak" w:date="2015-03-23T17:30:00Z">
+        <w:r>
+          <w:t xml:space="preserve">uniformly </w:t>
+        </w:r>
+      </w:ins>
+      <w:ins w:id="33" w:author="Greg Finak" w:date="2015-03-23T15:32:00Z">
+        <w:r>
+          <w:t xml:space="preserve">for all genes and read counts.  Other </w:t>
+        </w:r>
+      </w:ins>
+      <w:ins w:id="34" w:author="Greg Finak" w:date="2015-03-23T16:01:00Z">
+        <w:r>
+          <w:t>groups</w:t>
+        </w:r>
+      </w:ins>
+      <w:ins w:id="35" w:author="Greg Finak" w:date="2015-03-23T15:32:00Z">
+        <w:r>
+          <w:t xml:space="preserve"> have found these assumptions difficult to verify. A recent paper by </w:t>
+        </w:r>
+        <w:proofErr w:type="spellStart"/>
+        <w:r>
+          <w:t>Risso</w:t>
+        </w:r>
+        <w:proofErr w:type="spellEnd"/>
+        <w:r>
+          <w:t xml:space="preserve"> et al.</w:t>
+        </w:r>
+        <w:r>
+          <w:fldChar w:fldCharType="begin"/>
+        </w:r>
+        <w:r>
+          <w:instrText xml:space="preserve"> ADDIN PAPERS2_CITATIONS &lt;citation&gt;&lt;uuid&gt;273EB877-68D2-4542-B039-7AB58DC0196C&lt;/uuid&gt;&lt;priority&gt;0&lt;/priority&gt;&lt;publications&gt;&lt;publication&gt;&lt;uuid&gt;6D080239-3C45-452A-9020-916F3503CBA6&lt;/uuid&gt;&lt;volume&gt;32&lt;/volume&gt;&lt;accepted_date&gt;99201405141200000000222000&lt;/accepted_date&gt;&lt;doi&gt;10.1038/nbt.2931&lt;/doi&gt;&lt;startpage&gt;896&lt;/startpage&gt;&lt;publication_date&gt;99201409001200000000220000&lt;/publication_date&gt;&lt;url&gt;http://eutils.ncbi.nlm.nih.gov/entrez/eutils/elink.fcgi?dbfrom=pubmed&amp;amp;id=25150836&amp;amp;retmode=ref&amp;amp;cmd=prlinks&lt;/url&gt;&lt;citekey&gt;Risso:2014gb&lt;/citekey&gt;&lt;type&gt;400&lt;/type&gt;&lt;title&gt;Normalization of RNA-seq data using factor analysis of control genes or samples.&lt;/title&gt;&lt;submission_date&gt;99201311271200000000222000&lt;/submission_date&gt;&lt;number&gt;9&lt;/number&gt;&lt;institution&gt;Department of Statistics, University of California, Berkeley, Berkeley, California, USA.&lt;/institution&gt;&lt;subtype&gt;400&lt;/subtype&gt;&lt;endpage&gt;902&lt;/endpage&gt;&lt;bundle&gt;&lt;publication&gt;&lt;publisher&gt;Nature Publishing Group&lt;/publisher&gt;&lt;title&gt;Nature Biotechnology&lt;/title&gt;&lt;type&gt;-100&lt;/type&gt;&lt;subtype&gt;-100&lt;/subtype&gt;&lt;uuid&gt;3E084339-9D76-4FC0-9551-C1880605E2CC&lt;/uuid&gt;&lt;/publication&gt;&lt;/bundle&gt;&lt;authors&gt;&lt;author&gt;&lt;firstName&gt;Davide&lt;/firstName&gt;&lt;lastName&gt;Risso&lt;/lastName&gt;&lt;/author&gt;&lt;author&gt;&lt;firstName&gt;John&lt;/firstName&gt;&lt;lastName&gt;Ngai&lt;/lastName&gt;&lt;/author&gt;&lt;author&gt;&lt;firstName&gt;T&lt;/firstName&gt;&lt;middleNames&gt;P&lt;/middleNames&gt;&lt;lastName&gt;Speed&lt;/lastName&gt;&lt;/author&gt;&lt;author&gt;&lt;firstName&gt;Sandrine&lt;/firstName&gt;&lt;lastName&gt;Dudoit&lt;/lastName&gt;&lt;/author&gt;&lt;/authors&gt;&lt;/publication&gt;&lt;/publications&gt;&lt;cites&gt;&lt;/cites&gt;&lt;/citation&gt;</w:instrText>
+        </w:r>
+        <w:r>
+          <w:fldChar w:fldCharType="separate"/>
+        </w:r>
+        <w:r>
+          <w:rPr>
+            <w:szCs w:val="22"/>
+            <w:vertAlign w:val="superscript"/>
+          </w:rPr>
+          <w:t>3</w:t>
+        </w:r>
+        <w:r>
+          <w:fldChar w:fldCharType="end"/>
+        </w:r>
+        <w:r>
+          <w:t xml:space="preserve"> reports poor performance of ERCC spike-ins: “Unfortunately, given the troubling behavior of the ERCC spike-ins in our two data sets (Fig. 4), global-scaling normalization factors based on these were unrealistic and led to poorly normalized counts.” </w:t>
+        </w:r>
+      </w:ins>
+    </w:p>
+    <w:p>
+      <w:pPr>
+        <w:pStyle w:val="LO-normal"/>
+        <w:rPr>
+          <w:ins w:id="36" w:author="Greg Finak" w:date="2015-03-23T15:33:00Z"/>
+        </w:rPr>
+      </w:pPr>
+    </w:p>
+    <w:p>
+      <w:pPr>
+        <w:spacing w:line="330" w:lineRule="atLeast"/>
+        <w:rPr>
+          <w:rFonts w:ascii="Helvetica" w:eastAsia="Times New Roman" w:hAnsi="Helvetica" w:cs="Times New Roman"/>
+          <w:color w:val="3D3C40"/>
+          <w:sz w:val="23"/>
+          <w:szCs w:val="23"/>
+          <w:rPrChange w:id="37" w:author="Greg Finak" w:date="2015-03-23T17:10:00Z">
+            <w:rPr/>
+          </w:rPrChange>
+        </w:rPr>
+        <w:pPrChange w:id="38" w:author="Greg Finak" w:date="2015-03-23T17:10:00Z">
+          <w:pPr>
+            <w:pStyle w:val="LO-normal"/>
+          </w:pPr>
+        </w:pPrChange>
+      </w:pPr>
+      <w:ins w:id="39" w:author="Greg Finak" w:date="2015-03-23T17:31:00Z">
+        <w:r>
+          <w:t xml:space="preserve">Cell size varies during cell cycle and </w:t>
+        </w:r>
+      </w:ins>
+      <w:del w:id="40" w:author="Greg Finak" w:date="2015-03-23T16:01:00Z">
+        <w:r>
+          <w:delText xml:space="preserve">Although </w:delText>
+        </w:r>
+      </w:del>
+      <w:del w:id="41" w:author="Greg Finak" w:date="2015-03-23T17:12:00Z">
+        <w:r>
+          <w:delText xml:space="preserve">cell size </w:delText>
+        </w:r>
+      </w:del>
+      <w:del w:id="42" w:author="Greg Finak" w:date="2015-03-23T16:02:00Z">
+        <w:r>
+          <w:delText xml:space="preserve">does </w:delText>
+        </w:r>
+      </w:del>
+      <w:del w:id="43" w:author="Greg Finak" w:date="2015-03-23T17:12:00Z">
+        <w:r>
+          <w:delText>vary during cell cycle</w:delText>
+        </w:r>
+      </w:del>
+      <w:ins w:id="44" w:author="Greg Finak" w:date="2015-03-23T17:31:00Z">
+        <w:r>
+          <w:t>u</w:t>
+        </w:r>
+      </w:ins>
+      <w:ins w:id="45" w:author="Greg Finak" w:date="2015-03-23T17:25:00Z">
+        <w:r>
+          <w:t>nsurprisingly, the</w:t>
+        </w:r>
+      </w:ins>
+      <w:ins w:id="46" w:author="Greg Finak" w:date="2015-03-23T17:12:00Z">
+        <w:r>
+          <w:t xml:space="preserve"> </w:t>
+        </w:r>
+        <w:proofErr w:type="spellStart"/>
+        <w:r>
+          <w:t>scLVM</w:t>
+        </w:r>
+        <w:proofErr w:type="spellEnd"/>
+        <w:r>
+          <w:t xml:space="preserve"> factor </w:t>
+        </w:r>
+        <w:proofErr w:type="gramStart"/>
+        <w:r>
+          <w:t>proxies</w:t>
+        </w:r>
+        <w:proofErr w:type="gramEnd"/>
+        <w:r>
+          <w:t xml:space="preserve"> geometric size (R</w:t>
+        </w:r>
+        <w:r>
+          <w:rPr>
+            <w:vertAlign w:val="superscript"/>
+          </w:rPr>
+          <w:t>2</w:t>
+        </w:r>
+        <w:r>
+          <w:t>=0.92, both experiments).</w:t>
+        </w:r>
+      </w:ins>
+      <w:ins w:id="47" w:author="Greg Finak" w:date="2015-03-23T17:31:00Z">
+        <w:r>
+          <w:t xml:space="preserve"> Although</w:t>
+        </w:r>
+      </w:ins>
+      <w:del w:id="48" w:author="Greg Finak" w:date="2015-03-23T16:02:00Z">
+        <w:r>
+          <w:delText>,</w:delText>
+        </w:r>
+      </w:del>
+      <w:del w:id="49" w:author="Greg Finak" w:date="2015-03-23T17:13:00Z">
+        <w:r>
+          <w:delText xml:space="preserve"> </w:delText>
+        </w:r>
+      </w:del>
+      <w:ins w:id="50" w:author="Greg Finak" w:date="2015-03-23T17:26:00Z">
+        <w:r>
+          <w:t xml:space="preserve"> </w:t>
+        </w:r>
+      </w:ins>
+      <w:ins w:id="51" w:author="Greg Finak" w:date="2015-03-23T17:10:00Z">
+        <w:r>
+          <w:rPr>
+            <w:rFonts w:ascii="Helvetica" w:eastAsia="Times New Roman" w:hAnsi="Helvetica" w:cs="Times New Roman"/>
+            <w:color w:val="3D3C40"/>
+            <w:sz w:val="23"/>
+            <w:szCs w:val="23"/>
+          </w:rPr>
+          <w:t xml:space="preserve">cell cycle can explain 64% of the variance in the </w:t>
+        </w:r>
+        <w:proofErr w:type="spellStart"/>
+        <w:r>
+          <w:rPr>
+            <w:rFonts w:ascii="Helvetica" w:eastAsia="Times New Roman" w:hAnsi="Helvetica" w:cs="Times New Roman"/>
+            <w:color w:val="3D3C40"/>
+            <w:sz w:val="23"/>
+            <w:szCs w:val="23"/>
+          </w:rPr>
+          <w:t>scLVM</w:t>
+        </w:r>
+        <w:proofErr w:type="spellEnd"/>
+        <w:r>
+          <w:rPr>
+            <w:rFonts w:ascii="Helvetica" w:eastAsia="Times New Roman" w:hAnsi="Helvetica" w:cs="Times New Roman"/>
+            <w:color w:val="3D3C40"/>
+            <w:sz w:val="23"/>
+            <w:szCs w:val="23"/>
+          </w:rPr>
+          <w:t xml:space="preserve"> factor, </w:t>
+        </w:r>
+      </w:ins>
+      <w:ins w:id="52" w:author="Greg Finak" w:date="2015-03-23T17:32:00Z">
+        <w:r>
+          <w:rPr>
+            <w:rFonts w:ascii="Helvetica" w:eastAsia="Times New Roman" w:hAnsi="Helvetica" w:cs="Times New Roman"/>
+            <w:color w:val="3D3C40"/>
+            <w:sz w:val="23"/>
+            <w:szCs w:val="23"/>
+          </w:rPr>
+          <w:t>this</w:t>
+        </w:r>
+      </w:ins>
+      <w:ins w:id="53" w:author="Greg Finak" w:date="2015-03-23T17:10:00Z">
+        <w:r>
+          <w:rPr>
+            <w:rFonts w:ascii="Helvetica" w:eastAsia="Times New Roman" w:hAnsi="Helvetica" w:cs="Times New Roman"/>
+            <w:color w:val="3D3C40"/>
+            <w:sz w:val="23"/>
+            <w:szCs w:val="23"/>
+          </w:rPr>
+          <w:t xml:space="preserve"> factor seems to intrinsically restate the geometric size.  Within each cycle phase, geometric size remains highly correlated to the</w:t>
+        </w:r>
+      </w:ins>
+      <w:ins w:id="54" w:author="Greg Finak" w:date="2015-03-23T17:34:00Z">
+        <w:r>
+          <w:rPr>
+            <w:rFonts w:ascii="Helvetica" w:eastAsia="Times New Roman" w:hAnsi="Helvetica" w:cs="Times New Roman"/>
+            <w:color w:val="3D3C40"/>
+            <w:sz w:val="23"/>
+            <w:szCs w:val="23"/>
+          </w:rPr>
+          <w:t xml:space="preserve"> </w:t>
+        </w:r>
+        <w:proofErr w:type="spellStart"/>
+        <w:r>
+          <w:rPr>
+            <w:rFonts w:ascii="Helvetica" w:eastAsia="Times New Roman" w:hAnsi="Helvetica" w:cs="Times New Roman"/>
+            <w:color w:val="3D3C40"/>
+            <w:sz w:val="23"/>
+            <w:szCs w:val="23"/>
+          </w:rPr>
+          <w:t>scLVM</w:t>
+        </w:r>
+      </w:ins>
+      <w:proofErr w:type="spellEnd"/>
+      <w:ins w:id="55" w:author="Greg Finak" w:date="2015-03-23T17:10:00Z">
+        <w:r>
+          <w:rPr>
+            <w:rFonts w:ascii="Helvetica" w:eastAsia="Times New Roman" w:hAnsi="Helvetica" w:cs="Times New Roman"/>
+            <w:color w:val="3D3C40"/>
+            <w:sz w:val="23"/>
+            <w:szCs w:val="23"/>
+          </w:rPr>
+          <w:t xml:space="preserve"> </w:t>
+        </w:r>
+      </w:ins>
+      <w:ins w:id="56" w:author="Greg Finak" w:date="2015-03-23T17:33:00Z">
+        <w:r>
+          <w:rPr>
+            <w:rFonts w:ascii="Helvetica" w:eastAsia="Times New Roman" w:hAnsi="Helvetica" w:cs="Times New Roman"/>
+            <w:color w:val="3D3C40"/>
+            <w:sz w:val="23"/>
+            <w:szCs w:val="23"/>
+          </w:rPr>
+          <w:t>latent</w:t>
+        </w:r>
+      </w:ins>
+      <w:ins w:id="57" w:author="Greg Finak" w:date="2015-03-23T17:10:00Z">
+        <w:r>
+          <w:rPr>
+            <w:rFonts w:ascii="Helvetica" w:eastAsia="Times New Roman" w:hAnsi="Helvetica" w:cs="Times New Roman"/>
+            <w:color w:val="3D3C40"/>
+            <w:sz w:val="23"/>
+            <w:szCs w:val="23"/>
+          </w:rPr>
+          <w:t xml:space="preserve"> factor (R^2 = 74%-92%).  We conclude that the latent factor most directly captures geometric size variability, which happens to be a suitable proxy for cell cycle in the </w:t>
+        </w:r>
+        <w:proofErr w:type="spellStart"/>
+        <w:r>
+          <w:rPr>
+            <w:rFonts w:ascii="Helvetica" w:eastAsia="Times New Roman" w:hAnsi="Helvetica" w:cs="Times New Roman"/>
+            <w:color w:val="3D3C40"/>
+            <w:sz w:val="23"/>
+            <w:szCs w:val="23"/>
+          </w:rPr>
+          <w:t>mESC</w:t>
+        </w:r>
+        <w:proofErr w:type="spellEnd"/>
+        <w:r>
+          <w:rPr>
+            <w:rFonts w:ascii="Helvetica" w:eastAsia="Times New Roman" w:hAnsi="Helvetica" w:cs="Times New Roman"/>
+            <w:color w:val="3D3C40"/>
+            <w:sz w:val="23"/>
+            <w:szCs w:val="23"/>
+          </w:rPr>
+          <w:t>.</w:t>
+        </w:r>
+        <w:r>
+          <w:rPr>
+            <w:rFonts w:ascii="Helvetica" w:eastAsia="Times New Roman" w:hAnsi="Helvetica" w:cs="Times New Roman"/>
+            <w:color w:val="3D3C40"/>
+            <w:sz w:val="23"/>
+            <w:szCs w:val="23"/>
+          </w:rPr>
+          <w:t xml:space="preserve"> </w:t>
+        </w:r>
+      </w:ins>
+      <w:del w:id="58" w:author="Greg Finak" w:date="2015-03-23T16:02:00Z">
+        <w:r>
+          <w:delText>i</w:delText>
+        </w:r>
+      </w:del>
+      <w:del w:id="59" w:author="Greg Finak" w:date="2015-03-23T17:10:00Z">
+        <w:r>
+          <w:delText>n the mESC experiment</w:delText>
+        </w:r>
+        <w:r>
+          <w:delText xml:space="preserve"> cell cycle only </w:delText>
+        </w:r>
+      </w:del>
+      <w:del w:id="60" w:author="Greg Finak" w:date="2015-03-23T16:02:00Z">
+        <w:r>
+          <w:delText xml:space="preserve">explains </w:delText>
+        </w:r>
+      </w:del>
+      <w:del w:id="61" w:author="Greg Finak" w:date="2015-03-23T17:10:00Z">
+        <w:r>
+          <w:delText xml:space="preserve">53% of the variance in geometric </w:delText>
+        </w:r>
+        <w:r>
+          <w:delText xml:space="preserve">library </w:delText>
+        </w:r>
+        <w:r>
+          <w:delText xml:space="preserve">size and 64% of the variance in the scLVM factor. We therefore conclude that the latent factor estimated by scLVM most directly captures geometric size variability, which happens to be a suitable proxy for cell cycle in the mESC.  </w:delText>
+        </w:r>
+      </w:del>
+      <w:r>
+        <w:t xml:space="preserve">This suggests </w:t>
+      </w:r>
+      <w:del w:id="62" w:author="Greg Finak" w:date="2015-03-23T17:34:00Z">
+        <w:r>
+          <w:delText xml:space="preserve">the </w:delText>
+        </w:r>
+      </w:del>
+      <w:ins w:id="63" w:author="Greg Finak" w:date="2015-03-23T17:34:00Z">
+        <w:r>
+          <w:t xml:space="preserve">an </w:t>
+        </w:r>
+      </w:ins>
+      <w:r>
+        <w:t>alternatively interpret</w:t>
+      </w:r>
+      <w:r>
+        <w:t>ation of</w:t>
+      </w:r>
+      <w:r>
+        <w:t xml:space="preserve"> the correlation between the </w:t>
+      </w:r>
+      <w:proofErr w:type="spellStart"/>
+      <w:r>
+        <w:t>scLVM</w:t>
+      </w:r>
+      <w:proofErr w:type="spellEnd"/>
+      <w:r>
+        <w:t xml:space="preserve"> cell cycle variability and the Hoechst staining (Supplementary Figure 8) </w:t>
+      </w:r>
+      <w:r>
+        <w:t xml:space="preserve">as </w:t>
+      </w:r>
+      <w:r>
+        <w:t xml:space="preserve">a consequence of </w:t>
+      </w:r>
+      <w:r>
+        <w:t>the</w:t>
+      </w:r>
+      <w:r>
+        <w:t xml:space="preserve"> partial confounding </w:t>
+      </w:r>
+      <w:r>
+        <w:t>of</w:t>
+      </w:r>
+      <w:r>
+        <w:t xml:space="preserve"> geometric size with cell cycle. </w:t>
+      </w:r>
+      <w:ins w:id="64" w:author="Greg Finak" w:date="2015-03-23T15:38:00Z">
+        <w:r>
+          <w:t xml:space="preserve">Furthermore the </w:t>
+        </w:r>
+      </w:ins>
+      <w:del w:id="65" w:author="Greg Finak" w:date="2015-03-23T17:27:00Z">
+        <w:r>
+          <w:delText xml:space="preserve">report </w:delText>
+        </w:r>
+      </w:del>
+      <w:ins w:id="66" w:author="Greg Finak" w:date="2015-03-23T15:39:00Z">
+        <w:r>
+          <w:t>reduced</w:t>
+        </w:r>
+      </w:ins>
+      <w:r>
+        <w:t xml:space="preserve"> </w:t>
+      </w:r>
+      <w:proofErr w:type="spellStart"/>
+      <w:r>
+        <w:t>scLVM</w:t>
+      </w:r>
+      <w:proofErr w:type="spellEnd"/>
+      <w:r>
+        <w:t xml:space="preserve"> cell cycle variance estimate</w:t>
+      </w:r>
+      <w:ins w:id="67" w:author="Greg Finak" w:date="2015-03-23T15:39:00Z">
+        <w:r>
+          <w:t>s</w:t>
+        </w:r>
+      </w:ins>
+      <w:r>
+        <w:t xml:space="preserve"> in (non-cycling) </w:t>
+      </w:r>
+      <w:r>
+        <w:t>terminally differentiated</w:t>
+      </w:r>
+      <w:r>
+        <w:t xml:space="preserve"> neurons </w:t>
+      </w:r>
+      <w:ins w:id="68" w:author="Greg Finak" w:date="2015-03-23T17:37:00Z">
+        <w:r>
+          <w:t>are not necessarily</w:t>
+        </w:r>
+      </w:ins>
+      <w:ins w:id="69" w:author="Greg Finak" w:date="2015-03-23T15:39:00Z">
+        <w:r>
+          <w:t xml:space="preserve"> evidence of </w:t>
+        </w:r>
+        <w:proofErr w:type="spellStart"/>
+        <w:r>
+          <w:t>scLVM</w:t>
+        </w:r>
+        <w:proofErr w:type="spellEnd"/>
+        <w:r>
+          <w:t xml:space="preserve"> specificity</w:t>
+        </w:r>
+      </w:ins>
+      <w:r>
+        <w:t xml:space="preserve"> (Supplementary Figure 7)</w:t>
+      </w:r>
+      <w:ins w:id="70" w:author="Greg Finak" w:date="2015-03-23T15:39:00Z">
+        <w:r>
+          <w:t xml:space="preserve"> since</w:t>
+        </w:r>
+      </w:ins>
+      <w:r>
+        <w:t xml:space="preserve"> </w:t>
+      </w:r>
+      <w:ins w:id="71" w:author="Greg Finak" w:date="2015-03-23T15:39:00Z">
+        <w:r>
+          <w:t>t</w:t>
+        </w:r>
+      </w:ins>
+      <w:r>
+        <w:t>he data sets being compared are not consistently normalized. The neurons are normalized by total library size, while cycling cells are normalized by ERCC spike-ins</w:t>
+      </w:r>
+      <w:ins w:id="72" w:author="Greg Finak" w:date="2015-03-23T15:39:00Z">
+        <w:r>
+          <w:t>, and BNC show that t</w:t>
+        </w:r>
+      </w:ins>
+      <w:r>
+        <w:t xml:space="preserve">otal library size normalization </w:t>
+      </w:r>
+      <w:ins w:id="73" w:author="Greg Finak" w:date="2015-03-23T15:39:00Z">
+        <w:r>
+          <w:t xml:space="preserve">can </w:t>
+        </w:r>
+      </w:ins>
+      <w:r>
+        <w:t xml:space="preserve">greatly decrease the variance estimates attributable to cell cycle (Supplementary Figure 21) in the T-cells. A comparison of the </w:t>
       </w:r>
       <w:r>
         <w:lastRenderedPageBreak/>
-        <w:t xml:space="preserve">the variance in geometric size and 64% of the variance in the scLVM factor. We therefore conclude that the latent factor estimated by scLVM most directly captures geometric size variability, which happens to be a suitable proxy for cell cycle in the mESC.  One might alternatively interpret the correlation between the scLVM cell cycle variability and the Hoechst staining (Supplementary Figure 8) to be a consequence of this partial confounding that geometric size has with cell cycle. </w:t>
+        <w:t xml:space="preserve">performance of </w:t>
+      </w:r>
+      <w:proofErr w:type="spellStart"/>
+      <w:r>
+        <w:t>scLVM</w:t>
+      </w:r>
+      <w:proofErr w:type="spellEnd"/>
+      <w:r>
+        <w:t xml:space="preserve"> on a non-cycling cell line using ERCC vs. global normalization would identify the degree to which differences in variability are due to biology (cell cycle) or normalization. </w:t>
       </w:r>
     </w:p>
     <w:p>
@@ -253,45 +1079,125 @@
         <w:pStyle w:val="LO-normal"/>
       </w:pPr>
       <w:r>
-        <w:t xml:space="preserve">BNC report a reduced scLVM cell cycle variance estimate in (non-cycling) terminally-differentiated neurons as evidence for the specificity of the scLVM method (Supplementary Figure 7). However, this conclusion may not be entirely warranted, as the data sets being compared are not consistently normalized. The neurons are normalized by total library size, while cycling cells are normalized by ERCC spike-ins.  Total library size normalization is shown to greatly decrease the variance estimates attributable to cell cycle (Supplementary Figure 21) in the T-cells. A comparison of the performance of scLVM on a non-cycling cell line using ERCC vs. global normalization would identify the degree to which differences in variability are due to biology (cell cycle) or normalization. </w:t>
-      </w:r>
-    </w:p>
-    <w:p>
-      <w:pPr>
-        <w:pStyle w:val="LO-normal1"/>
-      </w:pPr>
+        <w:t xml:space="preserve">BNC also use the </w:t>
+      </w:r>
+      <w:proofErr w:type="spellStart"/>
+      <w:r>
+        <w:t>scLVM</w:t>
+      </w:r>
+      <w:proofErr w:type="spellEnd"/>
+      <w:r>
+        <w:t xml:space="preserve"> latent factor to derive cell cycle-adjusted expression values.  Another interpretation of these adjusted expression values is that a source of nuisance variability (geometric size differences) has been regressed out</w:t>
+      </w:r>
+      <w:ins w:id="74" w:author="Greg Finak" w:date="2015-03-23T15:41:00Z">
+        <w:r>
+          <w:t>; this</w:t>
+        </w:r>
+      </w:ins>
+      <w:r>
+        <w:t xml:space="preserve"> has a long record of successful application in gene expression experiment</w:t>
+      </w:r>
+      <w:r>
+        <w:t>s</w:t>
+      </w:r>
+      <w:r>
+        <w:fldChar w:fldCharType="begin"/>
+      </w:r>
+      <w:r>
+        <w:instrText xml:space="preserve"> ADDIN PAPERS2_CITATIONS &lt;citation&gt;&lt;uuid&gt;81BE9FD7-29A1-41EB-8E51-2E153F5774FE&lt;/uuid&gt;&lt;priority&gt;0&lt;/priority&gt;&lt;publications&gt;&lt;publication&gt;&lt;uuid&gt;A3876FEC-FD38-4E1C-A459-41EAA7DCBB82&lt;/uuid&gt;&lt;volume&gt;13&lt;/volume&gt;&lt;doi&gt;10.1093/biostatistics/kxr034&lt;/doi&gt;&lt;startpage&gt;539&lt;/startpage&gt;&lt;publication_date&gt;99201207001200000000220000&lt;/publication_date&gt;&lt;url&gt;http://biostatistics.oxfordjournals.org/content/13/3/539.full&lt;/url&gt;&lt;type&gt;400&lt;/type&gt;&lt;title&gt;Using control genes to correct for unwanted variation in microarray data.&lt;/title&gt;&lt;publisher&gt;Oxford University Press&lt;/publisher&gt;&lt;institution&gt;Department of Statistics, University of California at Berkeley, Berkeley, CA 94720-3860, USA. johann@stat.berkeley.edu&lt;/institution&gt;&lt;number&gt;3&lt;/number&gt;&lt;subtype&gt;400&lt;/subtype&gt;&lt;endpage&gt;552&lt;/endpage&gt;&lt;bundle&gt;&lt;publication&gt;&lt;publisher&gt;Oxford University Press&lt;/publisher&gt;&lt;title&gt;Biostatistics (Oxford, England)&lt;/title&gt;&lt;type&gt;-100&lt;/type&gt;&lt;subtype&gt;-100&lt;/subtype&gt;&lt;uuid&gt;555FCEE3-CE68-4424-A43B-DE5CEC4FDE0D&lt;/uuid&gt;&lt;/publication&gt;&lt;/bundle&gt;&lt;authors&gt;&lt;author&gt;&lt;firstName&gt;Johann&lt;/firstName&gt;&lt;middleNames&gt;A&lt;/middleNames&gt;&lt;lastName&gt;Gagnon-Bartsch&lt;/lastName&gt;&lt;/author&gt;&lt;author&gt;&lt;firstName&gt;T&lt;/firstName&gt;&lt;middleNames&gt;P&lt;/middleNames&gt;&lt;lastName&gt;Speed&lt;/lastName&gt;&lt;/author&gt;&lt;/authors&gt;&lt;/publication&gt;&lt;/publications&gt;&lt;cites&gt;&lt;/cites&gt;&lt;/citation&gt;</w:instrText>
+      </w:r>
+      <w:r>
+        <w:fldChar w:fldCharType="separate"/>
+      </w:r>
+      <w:r>
+        <w:rPr>
+          <w:szCs w:val="22"/>
+          <w:vertAlign w:val="superscript"/>
+        </w:rPr>
+        <w:t>4</w:t>
+      </w:r>
+      <w:r>
+        <w:fldChar w:fldCharType="end"/>
+      </w:r>
+      <w:r>
+        <w:t xml:space="preserve">.  To further elucidate the effect of the </w:t>
+      </w:r>
+      <w:proofErr w:type="spellStart"/>
+      <w:r>
+        <w:t>scLVM</w:t>
+      </w:r>
+      <w:proofErr w:type="spellEnd"/>
+      <w:r>
+        <w:t xml:space="preserve"> adjustment we considered gene set enrichment analysis (GSEA) comparing the two clusters BNC identified in the cycle-adjusted T-cell data (corresponding roughly to corrected expression levels of the differentiation factor GATA3).  </w:t>
+      </w:r>
+      <w:r>
+        <w:t>Of the top 20 modules identified as significantly enriched</w:t>
+      </w:r>
+      <w:r>
+        <w:t xml:space="preserve"> (q-value &lt; 1%)</w:t>
+      </w:r>
+      <w:r>
+        <w:t>, 18 were related to cell cycle</w:t>
+      </w:r>
+      <w:r>
+        <w:t xml:space="preserve">. </w:t>
+      </w:r>
+      <w:ins w:id="75" w:author="Greg Finak" w:date="2015-03-23T15:42:00Z">
+        <w:r>
+          <w:t xml:space="preserve">Although </w:t>
+        </w:r>
+        <w:proofErr w:type="spellStart"/>
+        <w:r>
+          <w:t>scLVM</w:t>
+        </w:r>
+        <w:proofErr w:type="spellEnd"/>
+        <w:r>
+          <w:t xml:space="preserve"> purports to remove additive cell cycle effects, o</w:t>
+        </w:r>
+      </w:ins>
+      <w:r>
+        <w:t>ur interpretation</w:t>
+      </w:r>
+      <w:r>
+        <w:t xml:space="preserve"> </w:t>
+      </w:r>
+      <w:r>
+        <w:t xml:space="preserve">is </w:t>
+      </w:r>
+      <w:r>
+        <w:t xml:space="preserve">that </w:t>
+      </w:r>
+      <w:ins w:id="76" w:author="Greg Finak" w:date="2015-03-23T15:43:00Z">
+        <w:r>
+          <w:t xml:space="preserve">it is removing </w:t>
+        </w:r>
+      </w:ins>
+      <w:r>
+        <w:t xml:space="preserve">geometric size </w:t>
+      </w:r>
+      <w:ins w:id="77" w:author="Greg Finak" w:date="2015-03-23T15:43:00Z">
+        <w:r>
+          <w:t xml:space="preserve">effects, which </w:t>
+        </w:r>
+      </w:ins>
+      <w:r>
+        <w:t xml:space="preserve">is a weaker proxy for cell cycle in the T-cells than it was in the </w:t>
+      </w:r>
+      <w:proofErr w:type="spellStart"/>
+      <w:r>
+        <w:t>mESC</w:t>
+      </w:r>
+      <w:proofErr w:type="spellEnd"/>
+      <w:r>
+        <w:t>, so cell cycle was incompletely removed.   In general, direct measurement via Hoechst staining could be more appropriate for investigators who require cell cycle as a covariate.</w:t>
+      </w:r>
     </w:p>
     <w:p>
       <w:pPr>
         <w:pStyle w:val="LO-normal"/>
       </w:pPr>
       <w:r>
-        <w:t>BNC also use the scLVM latent factor to derive cell cycle-adjusted expression values.  Another interpretation of these adjusted expression values is that a source of nuisance variability (geometric size differences) has been regressed out.  Adjustment for nuisance variability using regression has a long record of successful application in gene expression experiment</w:t>
-      </w:r>
-      <w:r>
-        <w:t>s</w:t>
-      </w:r>
-      <w:r>
-        <w:fldChar w:fldCharType="begin"/>
-      </w:r>
-      <w:r>
-        <w:instrText xml:space="preserve"> ADDIN PAPERS2_CITATIONS &lt;citation&gt;&lt;uuid&gt;81BE9FD7-29A1-41EB-8E51-2E153F5774FE&lt;/uuid&gt;&lt;priority&gt;0&lt;/priority&gt;&lt;publications&gt;&lt;publication&gt;&lt;uuid&gt;A3876FEC-FD38-4E1C-A459-41EAA7DCBB82&lt;/uuid&gt;&lt;volume&gt;13&lt;/volume&gt;&lt;doi&gt;10.1093/biostatistics/kxr034&lt;/doi&gt;&lt;startpage&gt;539&lt;/startpage&gt;&lt;publication_date&gt;99201207001200000000220000&lt;/publication_date&gt;&lt;url&gt;http://biostatistics.oxfordjournals.org/content/13/3/539.full&lt;/url&gt;&lt;type&gt;400&lt;/type&gt;&lt;title&gt;Using control genes to correct for unwanted variation in microarray data.&lt;/title&gt;&lt;publisher&gt;Oxford University Press&lt;/publisher&gt;&lt;institution&gt;Department of Statistics, University of California at Berkeley, Berkeley, CA 94720-3860, USA. johann@stat.berkeley.edu&lt;/institution&gt;&lt;number&gt;3&lt;/number&gt;&lt;subtype&gt;400&lt;/subtype&gt;&lt;endpage&gt;552&lt;/endpage&gt;&lt;bundle&gt;&lt;publication&gt;&lt;publisher&gt;Oxford University Press&lt;/publisher&gt;&lt;title&gt;Biostatistics (Oxford, England)&lt;/title&gt;&lt;type&gt;-100&lt;/type&gt;&lt;subtype&gt;-100&lt;/subtype&gt;&lt;uuid&gt;555FCEE3-CE68-4424-A43B-DE5CEC4FDE0D&lt;/uuid&gt;&lt;/publication&gt;&lt;/bundle&gt;&lt;authors&gt;&lt;author&gt;&lt;firstName&gt;Johann&lt;/firstName&gt;&lt;middleNames&gt;A&lt;/middleNames&gt;&lt;lastName&gt;Gagnon-Bartsch&lt;/lastName&gt;&lt;/author&gt;&lt;author&gt;&lt;firstName&gt;T&lt;/firstName&gt;&lt;middleNames&gt;P&lt;/middleNames&gt;&lt;lastName&gt;Speed&lt;/lastName&gt;&lt;/author&gt;&lt;/authors&gt;&lt;/publication&gt;&lt;/publications&gt;&lt;cites&gt;&lt;/cites&gt;&lt;/citation&gt;</w:instrText>
-      </w:r>
-      <w:r>
-        <w:fldChar w:fldCharType="separate"/>
-      </w:r>
-      <w:r>
-        <w:rPr>
-          <w:szCs w:val="22"/>
-          <w:vertAlign w:val="superscript"/>
-        </w:rPr>
-        <w:t>4</w:t>
-      </w:r>
-      <w:r>
-        <w:fldChar w:fldCharType="end"/>
-      </w:r>
-      <w:r>
-        <w:t>.  To further elucidate the effect of the scLVM adjustment we considered gene set enrichment analysis (GSEA) comparing the two clusters BNC identified in the cycle-adjusted T-cell data (corresponding roughly to corrected expression levels of the differentiation factor GATA3).  The top modules identified were: Mitotic Prometaphase, E2F Mediated Regulation of DNA Replication, Deposition of New CENPA Containing Nucleosomes at the Centromere, G2/M Checkpoints, G1/S Specific Transcription and Cell Cycle (all FDR q &lt; .1%). This is somewhat perplexing, given that scLVM purports to remove additive effects due to cell cycle. One explanation could be that geometric size is a weaker proxy for cell cycle in the T-cells than it was in the mESC, so cell cycle was incompletely removed.   In general, direct measurement via Hoechst staining could be more appropriate for investigators who require cell cycle as a covariate.</w:t>
+        <w:t xml:space="preserve"> </w:t>
       </w:r>
     </w:p>
     <w:p>
@@ -299,15 +1205,65 @@
         <w:pStyle w:val="LO-normal"/>
       </w:pPr>
       <w:r>
+        <w:t>In conclusion</w:t>
+      </w:r>
+      <w:ins w:id="78" w:author="Greg Finak" w:date="2015-03-23T15:44:00Z">
+        <w:r>
+          <w:t xml:space="preserve">, </w:t>
+        </w:r>
+      </w:ins>
+      <w:r>
+        <w:t>BNC’s gold standard calculations</w:t>
+      </w:r>
+      <w:ins w:id="79" w:author="Greg Finak" w:date="2015-03-23T15:44:00Z">
+        <w:r>
+          <w:t xml:space="preserve"> show that cell</w:t>
+        </w:r>
+      </w:ins>
+      <w:r>
+        <w:t xml:space="preserve"> cycle comprises less than 7% of the variance in the typical (median) gene.  Normalization factors, in particular the geometric size</w:t>
+      </w:r>
+      <w:ins w:id="80" w:author="Greg Finak" w:date="2015-03-23T15:44:00Z">
+        <w:r>
+          <w:t>,</w:t>
+        </w:r>
+      </w:ins>
+      <w:r>
         <w:t xml:space="preserve"> </w:t>
       </w:r>
-    </w:p>
-    <w:p>
-      <w:pPr>
-        <w:pStyle w:val="LO-normal"/>
-      </w:pPr>
-      <w:r>
-        <w:t xml:space="preserve">In conclusion, based on BNC’s gold standard calculations, cell cycle comprises less than 7% of the variance in the typical (median) gene.  Normalization factors, in particular the sum of log-expression – the geometric size – better explain the variability and that caution may be warranted when using spike-ins for RNA quantitation.  It would be of interest to see what biological factors, besides cell cycle, are associated to the geometric size and how the efficiency of rate – limiting steps (e.g. lysis and reverse transcription) affect this factor. </w:t>
+      <w:bookmarkStart w:id="81" w:name="_GoBack"/>
+      <w:bookmarkEnd w:id="81"/>
+      <w:del w:id="82" w:author="Greg Finak" w:date="2015-03-23T17:38:00Z">
+        <w:r>
+          <w:delText xml:space="preserve"> </w:delText>
+        </w:r>
+      </w:del>
+      <w:r>
+        <w:t xml:space="preserve">better explain the </w:t>
+      </w:r>
+      <w:ins w:id="83" w:author="Greg Finak" w:date="2015-03-23T15:45:00Z">
+        <w:r>
+          <w:t xml:space="preserve">observed </w:t>
+        </w:r>
+      </w:ins>
+      <w:r>
+        <w:t>variability</w:t>
+      </w:r>
+      <w:ins w:id="84" w:author="Greg Finak" w:date="2015-03-23T15:45:00Z">
+        <w:r>
+          <w:t>,</w:t>
+        </w:r>
+      </w:ins>
+      <w:r>
+        <w:t xml:space="preserve"> and caution may be warranted when using spike-ins for RNA quantitation.  It would be of interest to see what biological factors, besides cell cycle, are associated to the geometric size and how the efficiency of rate–limiting steps (e.g. </w:t>
+      </w:r>
+      <w:proofErr w:type="spellStart"/>
+      <w:r>
+        <w:t>lysis</w:t>
+      </w:r>
+      <w:proofErr w:type="spellEnd"/>
+      <w:r>
+        <w:t xml:space="preserve"> and reverse transcription) affect this factor. </w:t>
       </w:r>
       <w:r>
         <w:t xml:space="preserve">All code used to produce some of the results discussed here is available at </w:t>
@@ -318,8 +1274,6 @@
       <w:r>
         <w:t>.</w:t>
       </w:r>
-      <w:bookmarkStart w:id="0" w:name="_GoBack"/>
-      <w:bookmarkEnd w:id="0"/>
     </w:p>
     <w:p>
       <w:pPr>
@@ -380,14 +1334,7 @@
         <w:rPr>
           <w:szCs w:val="22"/>
         </w:rPr>
-        <w:t xml:space="preserve"> Computational analysis of cell-to-cell heterogeneity in single-cell RNA-</w:t>
-      </w:r>
-      <w:r>
-        <w:rPr>
-          <w:szCs w:val="22"/>
-        </w:rPr>
-        <w:lastRenderedPageBreak/>
-        <w:t xml:space="preserve">sequencing data reveals hidden subpopulations of cells. </w:t>
+        <w:t xml:space="preserve"> Computational analysis of cell-to-cell heterogeneity in single-cell RNA-sequencing data reveals hidden subpopulations of cells. </w:t>
       </w:r>
       <w:r>
         <w:rPr>
@@ -935,6 +1882,7 @@
   <w:style w:type="character" w:default="1" w:styleId="DefaultParagraphFont">
     <w:name w:val="Default Paragraph Font"/>
     <w:uiPriority w:val="1"/>
+    <w:semiHidden/>
     <w:unhideWhenUsed/>
   </w:style>
   <w:style w:type="table" w:default="1" w:styleId="TableNormal">
@@ -1087,6 +2035,21 @@
     <w:pPr>
       <w:suppressAutoHyphens/>
     </w:pPr>
+  </w:style>
+  <w:style w:type="character" w:customStyle="1" w:styleId="messagecontent">
+    <w:name w:val="message_content"/>
+    <w:basedOn w:val="DefaultParagraphFont"/>
+    <w:rsid w:val="00B02D48"/>
+  </w:style>
+  <w:style w:type="character" w:customStyle="1" w:styleId="overflowellipsis">
+    <w:name w:val="overflow_ellipsis"/>
+    <w:basedOn w:val="DefaultParagraphFont"/>
+    <w:rsid w:val="00B02D48"/>
+  </w:style>
+  <w:style w:type="character" w:customStyle="1" w:styleId="apple-converted-space">
+    <w:name w:val="apple-converted-space"/>
+    <w:basedOn w:val="DefaultParagraphFont"/>
+    <w:rsid w:val="00B02D48"/>
   </w:style>
 </w:styles>
 </file>
@@ -1355,6 +2318,7 @@
   <w:style w:type="character" w:default="1" w:styleId="DefaultParagraphFont">
     <w:name w:val="Default Paragraph Font"/>
     <w:uiPriority w:val="1"/>
+    <w:semiHidden/>
     <w:unhideWhenUsed/>
   </w:style>
   <w:style w:type="table" w:default="1" w:styleId="TableNormal">
@@ -1507,6 +2471,21 @@
     <w:pPr>
       <w:suppressAutoHyphens/>
     </w:pPr>
+  </w:style>
+  <w:style w:type="character" w:customStyle="1" w:styleId="messagecontent">
+    <w:name w:val="message_content"/>
+    <w:basedOn w:val="DefaultParagraphFont"/>
+    <w:rsid w:val="00B02D48"/>
+  </w:style>
+  <w:style w:type="character" w:customStyle="1" w:styleId="overflowellipsis">
+    <w:name w:val="overflow_ellipsis"/>
+    <w:basedOn w:val="DefaultParagraphFont"/>
+    <w:rsid w:val="00B02D48"/>
+  </w:style>
+  <w:style w:type="character" w:customStyle="1" w:styleId="apple-converted-space">
+    <w:name w:val="apple-converted-space"/>
+    <w:basedOn w:val="DefaultParagraphFont"/>
+    <w:rsid w:val="00B02D48"/>
   </w:style>
 </w:styles>
 </file>

</xml_diff>